<commit_message>
Subida de docieee830 - fabiola Benitez
</commit_message>
<xml_diff>
--- a/Documentacion/Documento-formato-ieee-830.docx
+++ b/Documentacion/Documento-formato-ieee-830.docx
@@ -14108,8 +14108,6 @@
           <w:u w:val="single"/>
         </w:rPr>
       </w:pPr>
-      <w:bookmarkStart w:id="16" w:name="_GoBack"/>
-      <w:bookmarkEnd w:id="16"/>
     </w:p>
     <w:p/>
     <w:p>
@@ -14305,29 +14303,27 @@
             <w:hyperlink r:id="rId10" w:tgtFrame="_blank" w:history="1">
               <w:r>
                 <w:rPr>
-                  <w:rStyle w:val="text-sc-125xb1i-0"/>
+                  <w:rStyle w:val="Hipervnculo"/>
                   <w:rFonts w:ascii="Segoe UI" w:hAnsi="Segoe UI" w:cs="Segoe UI"/>
                   <w:b/>
                   <w:bCs/>
                   <w:color w:val="24292F"/>
                   <w:sz w:val="36"/>
                   <w:szCs w:val="36"/>
-                  <w:u w:val="single"/>
                   <w:shd w:val="clear" w:color="auto" w:fill="FFFFFF"/>
                 </w:rPr>
-                <w:t xml:space="preserve">#TK05 </w:t>
+                <w:t xml:space="preserve">#TK01 </w:t>
               </w:r>
               <w:proofErr w:type="spellStart"/>
               <w:r>
                 <w:rPr>
-                  <w:rStyle w:val="text-sc-125xb1i-0"/>
+                  <w:rStyle w:val="Hipervnculo"/>
                   <w:rFonts w:ascii="Segoe UI" w:hAnsi="Segoe UI" w:cs="Segoe UI"/>
                   <w:b/>
                   <w:bCs/>
                   <w:color w:val="24292F"/>
                   <w:sz w:val="36"/>
                   <w:szCs w:val="36"/>
-                  <w:u w:val="single"/>
                   <w:shd w:val="clear" w:color="auto" w:fill="FFFFFF"/>
                 </w:rPr>
                 <w:t>Generacion</w:t>
@@ -14335,14 +14331,13 @@
               <w:proofErr w:type="spellEnd"/>
               <w:r>
                 <w:rPr>
-                  <w:rStyle w:val="text-sc-125xb1i-0"/>
+                  <w:rStyle w:val="Hipervnculo"/>
                   <w:rFonts w:ascii="Segoe UI" w:hAnsi="Segoe UI" w:cs="Segoe UI"/>
                   <w:b/>
                   <w:bCs/>
                   <w:color w:val="24292F"/>
                   <w:sz w:val="36"/>
                   <w:szCs w:val="36"/>
-                  <w:u w:val="single"/>
                   <w:shd w:val="clear" w:color="auto" w:fill="FFFFFF"/>
                 </w:rPr>
                 <w:t xml:space="preserve"> de </w:t>
@@ -14350,14 +14345,13 @@
               <w:proofErr w:type="spellStart"/>
               <w:r>
                 <w:rPr>
-                  <w:rStyle w:val="text-sc-125xb1i-0"/>
+                  <w:rStyle w:val="Hipervnculo"/>
                   <w:rFonts w:ascii="Segoe UI" w:hAnsi="Segoe UI" w:cs="Segoe UI"/>
                   <w:b/>
                   <w:bCs/>
                   <w:color w:val="24292F"/>
                   <w:sz w:val="36"/>
                   <w:szCs w:val="36"/>
-                  <w:u w:val="single"/>
                   <w:shd w:val="clear" w:color="auto" w:fill="FFFFFF"/>
                 </w:rPr>
                 <w:t>documentacion</w:t>
@@ -14365,18 +14359,28 @@
               <w:proofErr w:type="spellEnd"/>
               <w:r>
                 <w:rPr>
-                  <w:rStyle w:val="text-sc-125xb1i-0"/>
+                  <w:rStyle w:val="Hipervnculo"/>
                   <w:rFonts w:ascii="Segoe UI" w:hAnsi="Segoe UI" w:cs="Segoe UI"/>
                   <w:b/>
                   <w:bCs/>
                   <w:color w:val="24292F"/>
                   <w:sz w:val="36"/>
                   <w:szCs w:val="36"/>
-                  <w:u w:val="single"/>
                   <w:shd w:val="clear" w:color="auto" w:fill="FFFFFF"/>
                 </w:rPr>
                 <w:t xml:space="preserve"> IEEE830</w:t>
               </w:r>
+              <w:r>
+                <w:rPr>
+                  <w:rStyle w:val="text-sc-125xb1i-0"/>
+                  <w:rFonts w:ascii="Segoe UI" w:hAnsi="Segoe UI" w:cs="Segoe UI"/>
+                  <w:color w:val="57606A"/>
+                  <w:sz w:val="36"/>
+                  <w:szCs w:val="36"/>
+                  <w:shd w:val="clear" w:color="auto" w:fill="FFFFFF"/>
+                </w:rPr>
+                <w:t>#1</w:t>
+              </w:r>
             </w:hyperlink>
           </w:p>
         </w:tc>
@@ -14521,7 +14525,7 @@
                 <w:sz w:val="22"/>
                 <w:szCs w:val="22"/>
               </w:rPr>
-              <w:t>Fecha Inicio = 17/09/2022 -  Fecha de Fin = 03/10/2022</w:t>
+              <w:t>Fecha Inicio = 10/04/2023 -  Fecha de Fin = 21/04/2023</w:t>
             </w:r>
           </w:p>
           <w:p>
@@ -14602,6 +14606,23 @@
       <w:r>
         <w:tab/>
       </w:r>
+    </w:p>
+    <w:p>
+      <w:pPr>
+        <w:tabs>
+          <w:tab w:val="left" w:pos="1575"/>
+        </w:tabs>
+        <w:rPr>
+          <w:u w:val="single"/>
+        </w:rPr>
+      </w:pPr>
+    </w:p>
+    <w:p>
+      <w:pPr>
+        <w:tabs>
+          <w:tab w:val="left" w:pos="1575"/>
+        </w:tabs>
+      </w:pPr>
     </w:p>
     <w:tbl>
       <w:tblPr>
@@ -14699,7 +14720,6 @@
                 <w:b/>
                 <w:color w:val="000000"/>
               </w:rPr>
-              <w:lastRenderedPageBreak/>
               <w:t xml:space="preserve">Sprint </w:t>
             </w:r>
             <w:proofErr w:type="spellStart"/>
@@ -14742,1851 +14762,13 @@
               </w:pBdr>
               <w:rPr>
                 <w:color w:val="000000"/>
+                <w:u w:val="single"/>
               </w:rPr>
             </w:pPr>
             <w:hyperlink r:id="rId11" w:tgtFrame="_blank" w:history="1">
               <w:r>
                 <w:rPr>
-                  <w:rStyle w:val="text-sc-125xb1i-0"/>
-                  <w:rFonts w:ascii="Segoe UI" w:hAnsi="Segoe UI" w:cs="Segoe UI"/>
-                  <w:b/>
-                  <w:bCs/>
-                  <w:color w:val="24292F"/>
-                  <w:sz w:val="36"/>
-                  <w:szCs w:val="36"/>
-                  <w:u w:val="single"/>
-                  <w:shd w:val="clear" w:color="auto" w:fill="FFFFFF"/>
-                </w:rPr>
-                <w:t xml:space="preserve">#TK01 Tareas de </w:t>
-              </w:r>
-              <w:proofErr w:type="spellStart"/>
-              <w:r>
-                <w:rPr>
-                  <w:rStyle w:val="text-sc-125xb1i-0"/>
-                  <w:rFonts w:ascii="Segoe UI" w:hAnsi="Segoe UI" w:cs="Segoe UI"/>
-                  <w:b/>
-                  <w:bCs/>
-                  <w:color w:val="24292F"/>
-                  <w:sz w:val="36"/>
-                  <w:szCs w:val="36"/>
-                  <w:u w:val="single"/>
-                  <w:shd w:val="clear" w:color="auto" w:fill="FFFFFF"/>
-                </w:rPr>
-                <w:t>Designacion</w:t>
-              </w:r>
-              <w:proofErr w:type="spellEnd"/>
-              <w:r>
-                <w:rPr>
-                  <w:rStyle w:val="text-sc-125xb1i-0"/>
-                  <w:rFonts w:ascii="Segoe UI" w:hAnsi="Segoe UI" w:cs="Segoe UI"/>
-                  <w:b/>
-                  <w:bCs/>
-                  <w:color w:val="24292F"/>
-                  <w:sz w:val="36"/>
-                  <w:szCs w:val="36"/>
-                  <w:u w:val="single"/>
-                  <w:shd w:val="clear" w:color="auto" w:fill="FFFFFF"/>
-                </w:rPr>
-                <w:t xml:space="preserve"> de </w:t>
-              </w:r>
-              <w:proofErr w:type="spellStart"/>
-              <w:r>
-                <w:rPr>
-                  <w:rStyle w:val="text-sc-125xb1i-0"/>
-                  <w:rFonts w:ascii="Segoe UI" w:hAnsi="Segoe UI" w:cs="Segoe UI"/>
-                  <w:b/>
-                  <w:bCs/>
-                  <w:color w:val="24292F"/>
-                  <w:sz w:val="36"/>
-                  <w:szCs w:val="36"/>
-                  <w:u w:val="single"/>
-                  <w:shd w:val="clear" w:color="auto" w:fill="FFFFFF"/>
-                </w:rPr>
-                <w:t>Scrum</w:t>
-              </w:r>
-              <w:proofErr w:type="spellEnd"/>
-              <w:r>
-                <w:rPr>
-                  <w:rStyle w:val="text-sc-125xb1i-0"/>
-                  <w:rFonts w:ascii="Segoe UI" w:hAnsi="Segoe UI" w:cs="Segoe UI"/>
-                  <w:b/>
-                  <w:bCs/>
-                  <w:color w:val="24292F"/>
-                  <w:sz w:val="36"/>
-                  <w:szCs w:val="36"/>
-                  <w:u w:val="single"/>
-                  <w:shd w:val="clear" w:color="auto" w:fill="FFFFFF"/>
-                </w:rPr>
-                <w:t xml:space="preserve"> Master y Registro de formulario de integrantes de Grupo 9</w:t>
-              </w:r>
-            </w:hyperlink>
-          </w:p>
-        </w:tc>
-      </w:tr>
-      <w:tr>
-        <w:tc>
-          <w:tcPr>
-            <w:tcW w:w="2039" w:type="dxa"/>
-          </w:tcPr>
-          <w:p>
-            <w:pPr>
-              <w:pBdr>
-                <w:top w:val="nil"/>
-                <w:left w:val="nil"/>
-                <w:bottom w:val="nil"/>
-                <w:right w:val="nil"/>
-                <w:between w:val="nil"/>
-              </w:pBdr>
-              <w:rPr>
-                <w:color w:val="000000"/>
-              </w:rPr>
-            </w:pPr>
-            <w:r>
-              <w:rPr>
-                <w:b/>
-                <w:color w:val="000000"/>
-              </w:rPr>
-              <w:t xml:space="preserve">Responsabilidades </w:t>
-            </w:r>
-          </w:p>
-        </w:tc>
-        <w:tc>
-          <w:tcPr>
-            <w:tcW w:w="6693" w:type="dxa"/>
-          </w:tcPr>
-          <w:p>
-            <w:pPr>
-              <w:pBdr>
-                <w:top w:val="nil"/>
-                <w:left w:val="nil"/>
-                <w:bottom w:val="nil"/>
-                <w:right w:val="nil"/>
-                <w:between w:val="nil"/>
-              </w:pBdr>
-              <w:rPr>
-                <w:color w:val="000000"/>
-              </w:rPr>
-            </w:pPr>
-          </w:p>
-          <w:p>
-            <w:pPr>
-              <w:pBdr>
-                <w:top w:val="nil"/>
-                <w:left w:val="nil"/>
-                <w:bottom w:val="nil"/>
-                <w:right w:val="nil"/>
-                <w:between w:val="nil"/>
-              </w:pBdr>
-              <w:rPr>
-                <w:color w:val="000000"/>
-              </w:rPr>
-            </w:pPr>
-            <w:r>
-              <w:rPr>
-                <w:color w:val="000000"/>
-              </w:rPr>
-              <w:t xml:space="preserve">Tareas de </w:t>
-            </w:r>
-            <w:proofErr w:type="spellStart"/>
-            <w:r>
-              <w:rPr>
-                <w:color w:val="000000"/>
-              </w:rPr>
-              <w:t>Scrum</w:t>
-            </w:r>
-            <w:proofErr w:type="spellEnd"/>
-            <w:r>
-              <w:rPr>
-                <w:color w:val="000000"/>
-              </w:rPr>
-              <w:t xml:space="preserve"> master y registro de formulario de integrante del grupo y selección de proyecto </w:t>
-            </w:r>
-          </w:p>
-          <w:p>
-            <w:pPr>
-              <w:pBdr>
-                <w:top w:val="nil"/>
-                <w:left w:val="nil"/>
-                <w:bottom w:val="nil"/>
-                <w:right w:val="nil"/>
-                <w:between w:val="nil"/>
-              </w:pBdr>
-              <w:rPr>
-                <w:color w:val="000000"/>
-              </w:rPr>
-            </w:pPr>
-          </w:p>
-          <w:p>
-            <w:pPr>
-              <w:pBdr>
-                <w:top w:val="nil"/>
-                <w:left w:val="nil"/>
-                <w:bottom w:val="nil"/>
-                <w:right w:val="nil"/>
-                <w:between w:val="nil"/>
-              </w:pBdr>
-              <w:rPr>
-                <w:color w:val="000000"/>
-              </w:rPr>
-            </w:pPr>
-          </w:p>
-          <w:p>
-            <w:pPr>
-              <w:pBdr>
-                <w:top w:val="nil"/>
-                <w:left w:val="nil"/>
-                <w:bottom w:val="nil"/>
-                <w:right w:val="nil"/>
-                <w:between w:val="nil"/>
-              </w:pBdr>
-              <w:rPr>
-                <w:color w:val="000000"/>
-              </w:rPr>
-            </w:pPr>
-          </w:p>
-          <w:p>
-            <w:pPr>
-              <w:pBdr>
-                <w:top w:val="nil"/>
-                <w:left w:val="nil"/>
-                <w:bottom w:val="nil"/>
-                <w:right w:val="nil"/>
-                <w:between w:val="nil"/>
-              </w:pBdr>
-              <w:rPr>
-                <w:color w:val="000000"/>
-              </w:rPr>
-            </w:pPr>
-          </w:p>
-          <w:p>
-            <w:pPr>
-              <w:pBdr>
-                <w:top w:val="nil"/>
-                <w:left w:val="nil"/>
-                <w:bottom w:val="nil"/>
-                <w:right w:val="nil"/>
-                <w:between w:val="nil"/>
-              </w:pBdr>
-              <w:rPr>
-                <w:color w:val="000000"/>
-              </w:rPr>
-            </w:pPr>
-          </w:p>
-          <w:p>
-            <w:pPr>
-              <w:pBdr>
-                <w:top w:val="nil"/>
-                <w:left w:val="nil"/>
-                <w:bottom w:val="nil"/>
-                <w:right w:val="nil"/>
-                <w:between w:val="nil"/>
-              </w:pBdr>
-              <w:rPr>
-                <w:color w:val="000000"/>
-              </w:rPr>
-            </w:pPr>
-          </w:p>
-        </w:tc>
-      </w:tr>
-      <w:tr>
-        <w:tc>
-          <w:tcPr>
-            <w:tcW w:w="2039" w:type="dxa"/>
-          </w:tcPr>
-          <w:p>
-            <w:pPr>
-              <w:pBdr>
-                <w:top w:val="nil"/>
-                <w:left w:val="nil"/>
-                <w:bottom w:val="nil"/>
-                <w:right w:val="nil"/>
-                <w:between w:val="nil"/>
-              </w:pBdr>
-              <w:rPr>
-                <w:color w:val="000000"/>
-              </w:rPr>
-            </w:pPr>
-            <w:r>
-              <w:rPr>
-                <w:b/>
-                <w:color w:val="000000"/>
-              </w:rPr>
-              <w:t>Calendario</w:t>
-            </w:r>
-          </w:p>
-        </w:tc>
-        <w:tc>
-          <w:tcPr>
-            <w:tcW w:w="6693" w:type="dxa"/>
-          </w:tcPr>
-          <w:p>
-            <w:pPr>
-              <w:jc w:val="both"/>
-            </w:pPr>
-          </w:p>
-          <w:p>
-            <w:pPr>
-              <w:jc w:val="both"/>
-            </w:pPr>
-          </w:p>
-          <w:p>
-            <w:pPr>
-              <w:jc w:val="both"/>
-            </w:pPr>
-            <w:r>
-              <w:rPr>
-                <w:i/>
-                <w:iCs/>
-                <w:color w:val="000000"/>
-                <w:sz w:val="22"/>
-                <w:szCs w:val="22"/>
-              </w:rPr>
-              <w:t>Fecha Inicio = 17/09/2022 -  Fecha de Fin = 03/10/2022</w:t>
-            </w:r>
-          </w:p>
-          <w:p>
-            <w:pPr>
-              <w:jc w:val="both"/>
-            </w:pPr>
-          </w:p>
-          <w:p>
-            <w:pPr>
-              <w:jc w:val="both"/>
-            </w:pPr>
-          </w:p>
-        </w:tc>
-      </w:tr>
-      <w:tr>
-        <w:tc>
-          <w:tcPr>
-            <w:tcW w:w="8732" w:type="dxa"/>
-            <w:gridSpan w:val="2"/>
-          </w:tcPr>
-          <w:p>
-            <w:pPr>
-              <w:pBdr>
-                <w:top w:val="nil"/>
-                <w:left w:val="nil"/>
-                <w:bottom w:val="nil"/>
-                <w:right w:val="nil"/>
-                <w:between w:val="nil"/>
-              </w:pBdr>
-              <w:rPr>
-                <w:color w:val="000000"/>
-              </w:rPr>
-            </w:pPr>
-            <w:r>
-              <w:rPr>
-                <w:b/>
-                <w:color w:val="000000"/>
-              </w:rPr>
-              <w:t xml:space="preserve">Inconvenientes: Ninguno </w:t>
-            </w:r>
-          </w:p>
-          <w:p>
-            <w:pPr>
-              <w:tabs>
-                <w:tab w:val="left" w:pos="1410"/>
-              </w:tabs>
-              <w:rPr>
-                <w:u w:val="single"/>
-              </w:rPr>
-            </w:pPr>
-            <w:r>
-              <w:tab/>
-            </w:r>
-          </w:p>
-        </w:tc>
-      </w:tr>
-      <w:tr>
-        <w:tc>
-          <w:tcPr>
-            <w:tcW w:w="8732" w:type="dxa"/>
-            <w:gridSpan w:val="2"/>
-          </w:tcPr>
-          <w:p>
-            <w:pPr>
-              <w:pBdr>
-                <w:top w:val="nil"/>
-                <w:left w:val="nil"/>
-                <w:bottom w:val="nil"/>
-                <w:right w:val="nil"/>
-                <w:between w:val="nil"/>
-              </w:pBdr>
-              <w:rPr>
-                <w:b/>
-                <w:color w:val="000000"/>
-              </w:rPr>
-            </w:pPr>
-          </w:p>
-          <w:p>
-            <w:pPr>
-              <w:pBdr>
-                <w:top w:val="nil"/>
-                <w:left w:val="nil"/>
-                <w:bottom w:val="nil"/>
-                <w:right w:val="nil"/>
-                <w:between w:val="nil"/>
-              </w:pBdr>
-              <w:rPr>
-                <w:b/>
-                <w:color w:val="000000"/>
-              </w:rPr>
-            </w:pPr>
-          </w:p>
-          <w:p>
-            <w:pPr>
-              <w:pBdr>
-                <w:top w:val="nil"/>
-                <w:left w:val="nil"/>
-                <w:bottom w:val="nil"/>
-                <w:right w:val="nil"/>
-                <w:between w:val="nil"/>
-              </w:pBdr>
-              <w:rPr>
-                <w:b/>
-                <w:color w:val="000000"/>
-              </w:rPr>
-            </w:pPr>
-          </w:p>
-        </w:tc>
-      </w:tr>
-      <w:tr>
-        <w:tc>
-          <w:tcPr>
-            <w:tcW w:w="2039" w:type="dxa"/>
-          </w:tcPr>
-          <w:p>
-            <w:pPr>
-              <w:pBdr>
-                <w:top w:val="nil"/>
-                <w:left w:val="nil"/>
-                <w:bottom w:val="nil"/>
-                <w:right w:val="nil"/>
-                <w:between w:val="nil"/>
-              </w:pBdr>
-              <w:jc w:val="center"/>
-              <w:rPr>
-                <w:color w:val="000000"/>
-              </w:rPr>
-            </w:pPr>
-            <w:r>
-              <w:rPr>
-                <w:b/>
-                <w:color w:val="000000"/>
-              </w:rPr>
-              <w:t>N° de sprint</w:t>
-            </w:r>
-          </w:p>
-        </w:tc>
-        <w:tc>
-          <w:tcPr>
-            <w:tcW w:w="6693" w:type="dxa"/>
-          </w:tcPr>
-          <w:p>
-            <w:pPr>
-              <w:pBdr>
-                <w:top w:val="nil"/>
-                <w:left w:val="nil"/>
-                <w:bottom w:val="nil"/>
-                <w:right w:val="nil"/>
-                <w:between w:val="nil"/>
-              </w:pBdr>
-              <w:rPr>
-                <w:color w:val="000000"/>
-              </w:rPr>
-            </w:pPr>
-            <w:r>
-              <w:rPr>
-                <w:color w:val="000000"/>
-              </w:rPr>
-              <w:t>0</w:t>
-            </w:r>
-          </w:p>
-        </w:tc>
-      </w:tr>
-      <w:tr>
-        <w:tc>
-          <w:tcPr>
-            <w:tcW w:w="2039" w:type="dxa"/>
-          </w:tcPr>
-          <w:p>
-            <w:pPr>
-              <w:pBdr>
-                <w:top w:val="nil"/>
-                <w:left w:val="nil"/>
-                <w:bottom w:val="nil"/>
-                <w:right w:val="nil"/>
-                <w:between w:val="nil"/>
-              </w:pBdr>
-              <w:rPr>
-                <w:color w:val="000000"/>
-              </w:rPr>
-            </w:pPr>
-            <w:r>
-              <w:rPr>
-                <w:b/>
-                <w:color w:val="000000"/>
-              </w:rPr>
-              <w:t xml:space="preserve">Sprint </w:t>
-            </w:r>
-            <w:proofErr w:type="spellStart"/>
-            <w:r>
-              <w:rPr>
-                <w:b/>
-                <w:color w:val="000000"/>
-              </w:rPr>
-              <w:t>Backlog</w:t>
-            </w:r>
-            <w:proofErr w:type="spellEnd"/>
-          </w:p>
-        </w:tc>
-        <w:tc>
-          <w:tcPr>
-            <w:tcW w:w="6693" w:type="dxa"/>
-          </w:tcPr>
-          <w:p>
-            <w:pPr>
-              <w:pBdr>
-                <w:top w:val="nil"/>
-                <w:left w:val="nil"/>
-                <w:bottom w:val="nil"/>
-                <w:right w:val="nil"/>
-                <w:between w:val="nil"/>
-              </w:pBdr>
-              <w:rPr>
-                <w:color w:val="000000"/>
-              </w:rPr>
-            </w:pPr>
-            <w:hyperlink r:id="rId12" w:tgtFrame="_blank" w:history="1">
-              <w:r>
-                <w:rPr>
-                  <w:rStyle w:val="text-sc-125xb1i-0"/>
-                  <w:rFonts w:ascii="Segoe UI" w:hAnsi="Segoe UI" w:cs="Segoe UI"/>
-                  <w:b/>
-                  <w:bCs/>
-                  <w:color w:val="24292F"/>
-                  <w:sz w:val="36"/>
-                  <w:szCs w:val="36"/>
-                  <w:u w:val="single"/>
-                  <w:shd w:val="clear" w:color="auto" w:fill="FFFFFF"/>
-                </w:rPr>
-                <w:t xml:space="preserve">#TK02 Tareas de </w:t>
-              </w:r>
-              <w:proofErr w:type="spellStart"/>
-              <w:r>
-                <w:rPr>
-                  <w:rStyle w:val="text-sc-125xb1i-0"/>
-                  <w:rFonts w:ascii="Segoe UI" w:hAnsi="Segoe UI" w:cs="Segoe UI"/>
-                  <w:b/>
-                  <w:bCs/>
-                  <w:color w:val="24292F"/>
-                  <w:sz w:val="36"/>
-                  <w:szCs w:val="36"/>
-                  <w:u w:val="single"/>
-                  <w:shd w:val="clear" w:color="auto" w:fill="FFFFFF"/>
-                </w:rPr>
-                <w:t>Scrum</w:t>
-              </w:r>
-              <w:proofErr w:type="spellEnd"/>
-              <w:r>
-                <w:rPr>
-                  <w:rStyle w:val="text-sc-125xb1i-0"/>
-                  <w:rFonts w:ascii="Segoe UI" w:hAnsi="Segoe UI" w:cs="Segoe UI"/>
-                  <w:b/>
-                  <w:bCs/>
-                  <w:color w:val="24292F"/>
-                  <w:sz w:val="36"/>
-                  <w:szCs w:val="36"/>
-                  <w:u w:val="single"/>
-                  <w:shd w:val="clear" w:color="auto" w:fill="FFFFFF"/>
-                </w:rPr>
-                <w:t xml:space="preserve"> Master para </w:t>
-              </w:r>
-              <w:proofErr w:type="spellStart"/>
-              <w:r>
-                <w:rPr>
-                  <w:rStyle w:val="text-sc-125xb1i-0"/>
-                  <w:rFonts w:ascii="Segoe UI" w:hAnsi="Segoe UI" w:cs="Segoe UI"/>
-                  <w:b/>
-                  <w:bCs/>
-                  <w:color w:val="24292F"/>
-                  <w:sz w:val="36"/>
-                  <w:szCs w:val="36"/>
-                  <w:u w:val="single"/>
-                  <w:shd w:val="clear" w:color="auto" w:fill="FFFFFF"/>
-                </w:rPr>
-                <w:t>creacion</w:t>
-              </w:r>
-              <w:proofErr w:type="spellEnd"/>
-              <w:r>
-                <w:rPr>
-                  <w:rStyle w:val="text-sc-125xb1i-0"/>
-                  <w:rFonts w:ascii="Segoe UI" w:hAnsi="Segoe UI" w:cs="Segoe UI"/>
-                  <w:b/>
-                  <w:bCs/>
-                  <w:color w:val="24292F"/>
-                  <w:sz w:val="36"/>
-                  <w:szCs w:val="36"/>
-                  <w:u w:val="single"/>
-                  <w:shd w:val="clear" w:color="auto" w:fill="FFFFFF"/>
-                </w:rPr>
-                <w:t xml:space="preserve"> de repositorio remoto y proyecto grupal</w:t>
-              </w:r>
-            </w:hyperlink>
-          </w:p>
-        </w:tc>
-      </w:tr>
-      <w:tr>
-        <w:tc>
-          <w:tcPr>
-            <w:tcW w:w="2039" w:type="dxa"/>
-          </w:tcPr>
-          <w:p>
-            <w:pPr>
-              <w:pBdr>
-                <w:top w:val="nil"/>
-                <w:left w:val="nil"/>
-                <w:bottom w:val="nil"/>
-                <w:right w:val="nil"/>
-                <w:between w:val="nil"/>
-              </w:pBdr>
-              <w:rPr>
-                <w:color w:val="000000"/>
-              </w:rPr>
-            </w:pPr>
-            <w:r>
-              <w:rPr>
-                <w:b/>
-                <w:color w:val="000000"/>
-              </w:rPr>
-              <w:t xml:space="preserve">Responsabilidades </w:t>
-            </w:r>
-          </w:p>
-        </w:tc>
-        <w:tc>
-          <w:tcPr>
-            <w:tcW w:w="6693" w:type="dxa"/>
-          </w:tcPr>
-          <w:p>
-            <w:pPr>
-              <w:pBdr>
-                <w:top w:val="nil"/>
-                <w:left w:val="nil"/>
-                <w:bottom w:val="nil"/>
-                <w:right w:val="nil"/>
-                <w:between w:val="nil"/>
-              </w:pBdr>
-              <w:rPr>
-                <w:color w:val="000000"/>
-              </w:rPr>
-            </w:pPr>
-          </w:p>
-          <w:p>
-            <w:pPr>
-              <w:pBdr>
-                <w:top w:val="nil"/>
-                <w:left w:val="nil"/>
-                <w:bottom w:val="nil"/>
-                <w:right w:val="nil"/>
-                <w:between w:val="nil"/>
-              </w:pBdr>
-              <w:rPr>
-                <w:color w:val="000000"/>
-              </w:rPr>
-            </w:pPr>
-            <w:r>
-              <w:rPr>
-                <w:color w:val="000000"/>
-              </w:rPr>
-              <w:t xml:space="preserve">Creación de repositorio remoto en </w:t>
-            </w:r>
-            <w:proofErr w:type="spellStart"/>
-            <w:r>
-              <w:rPr>
-                <w:color w:val="000000"/>
-              </w:rPr>
-              <w:t>github</w:t>
-            </w:r>
-            <w:proofErr w:type="spellEnd"/>
-            <w:r>
-              <w:rPr>
-                <w:color w:val="000000"/>
-              </w:rPr>
-              <w:t xml:space="preserve"> para desarrollo del proyecto seleccionado.</w:t>
-            </w:r>
-          </w:p>
-          <w:p>
-            <w:pPr>
-              <w:pBdr>
-                <w:top w:val="nil"/>
-                <w:left w:val="nil"/>
-                <w:bottom w:val="nil"/>
-                <w:right w:val="nil"/>
-                <w:between w:val="nil"/>
-              </w:pBdr>
-              <w:rPr>
-                <w:color w:val="000000"/>
-              </w:rPr>
-            </w:pPr>
-          </w:p>
-          <w:p>
-            <w:pPr>
-              <w:pBdr>
-                <w:top w:val="nil"/>
-                <w:left w:val="nil"/>
-                <w:bottom w:val="nil"/>
-                <w:right w:val="nil"/>
-                <w:between w:val="nil"/>
-              </w:pBdr>
-              <w:rPr>
-                <w:color w:val="000000"/>
-              </w:rPr>
-            </w:pPr>
-          </w:p>
-          <w:p>
-            <w:pPr>
-              <w:pBdr>
-                <w:top w:val="nil"/>
-                <w:left w:val="nil"/>
-                <w:bottom w:val="nil"/>
-                <w:right w:val="nil"/>
-                <w:between w:val="nil"/>
-              </w:pBdr>
-              <w:rPr>
-                <w:color w:val="000000"/>
-              </w:rPr>
-            </w:pPr>
-          </w:p>
-          <w:p>
-            <w:pPr>
-              <w:pBdr>
-                <w:top w:val="nil"/>
-                <w:left w:val="nil"/>
-                <w:bottom w:val="nil"/>
-                <w:right w:val="nil"/>
-                <w:between w:val="nil"/>
-              </w:pBdr>
-              <w:rPr>
-                <w:color w:val="000000"/>
-              </w:rPr>
-            </w:pPr>
-          </w:p>
-          <w:p>
-            <w:pPr>
-              <w:pBdr>
-                <w:top w:val="nil"/>
-                <w:left w:val="nil"/>
-                <w:bottom w:val="nil"/>
-                <w:right w:val="nil"/>
-                <w:between w:val="nil"/>
-              </w:pBdr>
-              <w:rPr>
-                <w:color w:val="000000"/>
-              </w:rPr>
-            </w:pPr>
-          </w:p>
-          <w:p>
-            <w:pPr>
-              <w:pBdr>
-                <w:top w:val="nil"/>
-                <w:left w:val="nil"/>
-                <w:bottom w:val="nil"/>
-                <w:right w:val="nil"/>
-                <w:between w:val="nil"/>
-              </w:pBdr>
-              <w:rPr>
-                <w:color w:val="000000"/>
-              </w:rPr>
-            </w:pPr>
-          </w:p>
-        </w:tc>
-      </w:tr>
-      <w:tr>
-        <w:tc>
-          <w:tcPr>
-            <w:tcW w:w="2039" w:type="dxa"/>
-          </w:tcPr>
-          <w:p>
-            <w:pPr>
-              <w:pBdr>
-                <w:top w:val="nil"/>
-                <w:left w:val="nil"/>
-                <w:bottom w:val="nil"/>
-                <w:right w:val="nil"/>
-                <w:between w:val="nil"/>
-              </w:pBdr>
-              <w:rPr>
-                <w:color w:val="000000"/>
-              </w:rPr>
-            </w:pPr>
-            <w:r>
-              <w:rPr>
-                <w:b/>
-                <w:color w:val="000000"/>
-              </w:rPr>
-              <w:t>Calendario</w:t>
-            </w:r>
-          </w:p>
-        </w:tc>
-        <w:tc>
-          <w:tcPr>
-            <w:tcW w:w="6693" w:type="dxa"/>
-          </w:tcPr>
-          <w:p>
-            <w:pPr>
-              <w:jc w:val="both"/>
-            </w:pPr>
-          </w:p>
-          <w:p>
-            <w:pPr>
-              <w:jc w:val="both"/>
-            </w:pPr>
-          </w:p>
-          <w:p>
-            <w:pPr>
-              <w:jc w:val="both"/>
-            </w:pPr>
-            <w:r>
-              <w:rPr>
-                <w:i/>
-                <w:iCs/>
-                <w:color w:val="000000"/>
-                <w:sz w:val="22"/>
-                <w:szCs w:val="22"/>
-              </w:rPr>
-              <w:t>Fecha Inicio = 17/09/2022 -  Fecha de Fin = 03/10/2022</w:t>
-            </w:r>
-          </w:p>
-          <w:p>
-            <w:pPr>
-              <w:jc w:val="both"/>
-            </w:pPr>
-          </w:p>
-          <w:p>
-            <w:pPr>
-              <w:jc w:val="both"/>
-            </w:pPr>
-          </w:p>
-        </w:tc>
-      </w:tr>
-      <w:tr>
-        <w:tc>
-          <w:tcPr>
-            <w:tcW w:w="8732" w:type="dxa"/>
-            <w:gridSpan w:val="2"/>
-          </w:tcPr>
-          <w:p>
-            <w:pPr>
-              <w:pBdr>
-                <w:top w:val="nil"/>
-                <w:left w:val="nil"/>
-                <w:bottom w:val="nil"/>
-                <w:right w:val="nil"/>
-                <w:between w:val="nil"/>
-              </w:pBdr>
-              <w:rPr>
-                <w:color w:val="000000"/>
-              </w:rPr>
-            </w:pPr>
-            <w:r>
-              <w:rPr>
-                <w:b/>
-                <w:color w:val="000000"/>
-              </w:rPr>
-              <w:t>Inconvenientes: Ninguno</w:t>
-            </w:r>
-          </w:p>
-          <w:p>
-            <w:pPr>
-              <w:pBdr>
-                <w:top w:val="nil"/>
-                <w:left w:val="nil"/>
-                <w:bottom w:val="nil"/>
-                <w:right w:val="nil"/>
-                <w:between w:val="nil"/>
-              </w:pBdr>
-              <w:rPr>
-                <w:color w:val="000000"/>
-              </w:rPr>
-            </w:pPr>
-          </w:p>
-          <w:p>
-            <w:pPr>
-              <w:pBdr>
-                <w:top w:val="nil"/>
-                <w:left w:val="nil"/>
-                <w:bottom w:val="nil"/>
-                <w:right w:val="nil"/>
-                <w:between w:val="nil"/>
-              </w:pBdr>
-              <w:rPr>
-                <w:color w:val="000000"/>
-              </w:rPr>
-            </w:pPr>
-          </w:p>
-          <w:p>
-            <w:pPr>
-              <w:pBdr>
-                <w:top w:val="nil"/>
-                <w:left w:val="nil"/>
-                <w:bottom w:val="nil"/>
-                <w:right w:val="nil"/>
-                <w:between w:val="nil"/>
-              </w:pBdr>
-              <w:rPr>
-                <w:color w:val="000000"/>
-              </w:rPr>
-            </w:pPr>
-          </w:p>
-          <w:p>
-            <w:pPr>
-              <w:pBdr>
-                <w:top w:val="nil"/>
-                <w:left w:val="nil"/>
-                <w:bottom w:val="nil"/>
-                <w:right w:val="nil"/>
-                <w:between w:val="nil"/>
-              </w:pBdr>
-              <w:rPr>
-                <w:color w:val="000000"/>
-              </w:rPr>
-            </w:pPr>
-          </w:p>
-          <w:p>
-            <w:pPr>
-              <w:pBdr>
-                <w:top w:val="nil"/>
-                <w:left w:val="nil"/>
-                <w:bottom w:val="nil"/>
-                <w:right w:val="nil"/>
-                <w:between w:val="nil"/>
-              </w:pBdr>
-              <w:rPr>
-                <w:color w:val="000000"/>
-              </w:rPr>
-            </w:pPr>
-          </w:p>
-          <w:p>
-            <w:pPr>
-              <w:pBdr>
-                <w:top w:val="nil"/>
-                <w:left w:val="nil"/>
-                <w:bottom w:val="nil"/>
-                <w:right w:val="nil"/>
-                <w:between w:val="nil"/>
-              </w:pBdr>
-              <w:rPr>
-                <w:color w:val="000000"/>
-              </w:rPr>
-            </w:pPr>
-          </w:p>
-          <w:p>
-            <w:pPr>
-              <w:pBdr>
-                <w:top w:val="nil"/>
-                <w:left w:val="nil"/>
-                <w:bottom w:val="nil"/>
-                <w:right w:val="nil"/>
-                <w:between w:val="nil"/>
-              </w:pBdr>
-              <w:rPr>
-                <w:color w:val="000000"/>
-              </w:rPr>
-            </w:pPr>
-          </w:p>
-          <w:p>
-            <w:pPr>
-              <w:tabs>
-                <w:tab w:val="left" w:pos="1410"/>
-              </w:tabs>
-            </w:pPr>
-          </w:p>
-          <w:p>
-            <w:pPr>
-              <w:tabs>
-                <w:tab w:val="left" w:pos="1410"/>
-              </w:tabs>
-              <w:rPr>
-                <w:u w:val="single"/>
-              </w:rPr>
-            </w:pPr>
-          </w:p>
-        </w:tc>
-      </w:tr>
-      <w:tr>
-        <w:tc>
-          <w:tcPr>
-            <w:tcW w:w="2039" w:type="dxa"/>
-          </w:tcPr>
-          <w:p>
-            <w:pPr>
-              <w:pBdr>
-                <w:top w:val="nil"/>
-                <w:left w:val="nil"/>
-                <w:bottom w:val="nil"/>
-                <w:right w:val="nil"/>
-                <w:between w:val="nil"/>
-              </w:pBdr>
-              <w:rPr>
-                <w:color w:val="000000"/>
-              </w:rPr>
-            </w:pPr>
-            <w:r>
-              <w:rPr>
-                <w:b/>
-                <w:color w:val="000000"/>
-              </w:rPr>
-              <w:t>N° de sprint</w:t>
-            </w:r>
-          </w:p>
-        </w:tc>
-        <w:tc>
-          <w:tcPr>
-            <w:tcW w:w="6693" w:type="dxa"/>
-          </w:tcPr>
-          <w:p>
-            <w:pPr>
-              <w:pBdr>
-                <w:top w:val="nil"/>
-                <w:left w:val="nil"/>
-                <w:bottom w:val="nil"/>
-                <w:right w:val="nil"/>
-                <w:between w:val="nil"/>
-              </w:pBdr>
-              <w:rPr>
-                <w:color w:val="000000"/>
-              </w:rPr>
-            </w:pPr>
-            <w:r>
-              <w:rPr>
-                <w:color w:val="000000"/>
-              </w:rPr>
-              <w:t>0</w:t>
-            </w:r>
-          </w:p>
-        </w:tc>
-      </w:tr>
-      <w:tr>
-        <w:tc>
-          <w:tcPr>
-            <w:tcW w:w="2039" w:type="dxa"/>
-          </w:tcPr>
-          <w:p>
-            <w:pPr>
-              <w:pBdr>
-                <w:top w:val="nil"/>
-                <w:left w:val="nil"/>
-                <w:bottom w:val="nil"/>
-                <w:right w:val="nil"/>
-                <w:between w:val="nil"/>
-              </w:pBdr>
-              <w:rPr>
-                <w:color w:val="000000"/>
-              </w:rPr>
-            </w:pPr>
-            <w:r>
-              <w:rPr>
-                <w:b/>
-                <w:color w:val="000000"/>
-              </w:rPr>
-              <w:t xml:space="preserve">Sprint </w:t>
-            </w:r>
-            <w:proofErr w:type="spellStart"/>
-            <w:r>
-              <w:rPr>
-                <w:b/>
-                <w:color w:val="000000"/>
-              </w:rPr>
-              <w:t>Backlog</w:t>
-            </w:r>
-            <w:proofErr w:type="spellEnd"/>
-          </w:p>
-        </w:tc>
-        <w:tc>
-          <w:tcPr>
-            <w:tcW w:w="6693" w:type="dxa"/>
-          </w:tcPr>
-          <w:p>
-            <w:pPr>
-              <w:pBdr>
-                <w:top w:val="nil"/>
-                <w:left w:val="nil"/>
-                <w:bottom w:val="nil"/>
-                <w:right w:val="nil"/>
-                <w:between w:val="nil"/>
-              </w:pBdr>
-              <w:rPr>
-                <w:color w:val="000000"/>
-              </w:rPr>
-            </w:pPr>
-          </w:p>
-          <w:p>
-            <w:pPr>
-              <w:pBdr>
-                <w:top w:val="nil"/>
-                <w:left w:val="nil"/>
-                <w:bottom w:val="nil"/>
-                <w:right w:val="nil"/>
-                <w:between w:val="nil"/>
-              </w:pBdr>
-              <w:rPr>
-                <w:color w:val="000000"/>
-              </w:rPr>
-            </w:pPr>
-            <w:hyperlink r:id="rId13" w:tgtFrame="_blank" w:history="1">
-              <w:r>
-                <w:rPr>
-                  <w:rStyle w:val="text-sc-125xb1i-0"/>
-                  <w:rFonts w:ascii="Segoe UI" w:hAnsi="Segoe UI" w:cs="Segoe UI"/>
-                  <w:b/>
-                  <w:bCs/>
-                  <w:color w:val="24292F"/>
-                  <w:sz w:val="36"/>
-                  <w:szCs w:val="36"/>
-                  <w:u w:val="single"/>
-                  <w:shd w:val="clear" w:color="auto" w:fill="FFFFFF"/>
-                </w:rPr>
-                <w:t xml:space="preserve">#TK06 Tareas de inicio para </w:t>
-              </w:r>
-              <w:proofErr w:type="spellStart"/>
-              <w:r>
-                <w:rPr>
-                  <w:rStyle w:val="text-sc-125xb1i-0"/>
-                  <w:rFonts w:ascii="Segoe UI" w:hAnsi="Segoe UI" w:cs="Segoe UI"/>
-                  <w:b/>
-                  <w:bCs/>
-                  <w:color w:val="24292F"/>
-                  <w:sz w:val="36"/>
-                  <w:szCs w:val="36"/>
-                  <w:u w:val="single"/>
-                  <w:shd w:val="clear" w:color="auto" w:fill="FFFFFF"/>
-                </w:rPr>
-                <w:t>Instalacion</w:t>
-              </w:r>
-              <w:proofErr w:type="spellEnd"/>
-              <w:r>
-                <w:rPr>
-                  <w:rStyle w:val="text-sc-125xb1i-0"/>
-                  <w:rFonts w:ascii="Segoe UI" w:hAnsi="Segoe UI" w:cs="Segoe UI"/>
-                  <w:b/>
-                  <w:bCs/>
-                  <w:color w:val="24292F"/>
-                  <w:sz w:val="36"/>
-                  <w:szCs w:val="36"/>
-                  <w:u w:val="single"/>
-                  <w:shd w:val="clear" w:color="auto" w:fill="FFFFFF"/>
-                </w:rPr>
-                <w:t xml:space="preserve"> y Uso de </w:t>
-              </w:r>
-              <w:proofErr w:type="spellStart"/>
-              <w:r>
-                <w:rPr>
-                  <w:rStyle w:val="text-sc-125xb1i-0"/>
-                  <w:rFonts w:ascii="Segoe UI" w:hAnsi="Segoe UI" w:cs="Segoe UI"/>
-                  <w:b/>
-                  <w:bCs/>
-                  <w:color w:val="24292F"/>
-                  <w:sz w:val="36"/>
-                  <w:szCs w:val="36"/>
-                  <w:u w:val="single"/>
-                  <w:shd w:val="clear" w:color="auto" w:fill="FFFFFF"/>
-                </w:rPr>
-                <w:t>Git</w:t>
-              </w:r>
-              <w:proofErr w:type="spellEnd"/>
-              <w:r>
-                <w:rPr>
-                  <w:rStyle w:val="text-sc-125xb1i-0"/>
-                  <w:rFonts w:ascii="Segoe UI" w:hAnsi="Segoe UI" w:cs="Segoe UI"/>
-                  <w:b/>
-                  <w:bCs/>
-                  <w:color w:val="24292F"/>
-                  <w:sz w:val="36"/>
-                  <w:szCs w:val="36"/>
-                  <w:u w:val="single"/>
-                  <w:shd w:val="clear" w:color="auto" w:fill="FFFFFF"/>
-                </w:rPr>
-                <w:t>.</w:t>
-              </w:r>
-            </w:hyperlink>
-          </w:p>
-        </w:tc>
-      </w:tr>
-      <w:tr>
-        <w:tc>
-          <w:tcPr>
-            <w:tcW w:w="2039" w:type="dxa"/>
-          </w:tcPr>
-          <w:p>
-            <w:pPr>
-              <w:pBdr>
-                <w:top w:val="nil"/>
-                <w:left w:val="nil"/>
-                <w:bottom w:val="nil"/>
-                <w:right w:val="nil"/>
-                <w:between w:val="nil"/>
-              </w:pBdr>
-              <w:rPr>
-                <w:color w:val="000000"/>
-              </w:rPr>
-            </w:pPr>
-            <w:r>
-              <w:rPr>
-                <w:b/>
-                <w:color w:val="000000"/>
-              </w:rPr>
-              <w:lastRenderedPageBreak/>
-              <w:t xml:space="preserve">Responsabilidades </w:t>
-            </w:r>
-          </w:p>
-        </w:tc>
-        <w:tc>
-          <w:tcPr>
-            <w:tcW w:w="6693" w:type="dxa"/>
-          </w:tcPr>
-          <w:p>
-            <w:pPr>
-              <w:pBdr>
-                <w:top w:val="nil"/>
-                <w:left w:val="nil"/>
-                <w:bottom w:val="nil"/>
-                <w:right w:val="nil"/>
-                <w:between w:val="nil"/>
-              </w:pBdr>
-              <w:rPr>
-                <w:color w:val="000000"/>
-              </w:rPr>
-            </w:pPr>
-          </w:p>
-          <w:p>
-            <w:pPr>
-              <w:pBdr>
-                <w:top w:val="nil"/>
-                <w:left w:val="nil"/>
-                <w:bottom w:val="nil"/>
-                <w:right w:val="nil"/>
-                <w:between w:val="nil"/>
-              </w:pBdr>
-              <w:rPr>
-                <w:color w:val="000000"/>
-              </w:rPr>
-            </w:pPr>
-            <w:r>
-              <w:rPr>
-                <w:rFonts w:ascii="Segoe UI" w:hAnsi="Segoe UI" w:cs="Segoe UI"/>
-                <w:color w:val="24292F"/>
-                <w:sz w:val="21"/>
-                <w:szCs w:val="21"/>
-                <w:shd w:val="clear" w:color="auto" w:fill="FFFFFF"/>
-              </w:rPr>
-              <w:t xml:space="preserve">1Creacion </w:t>
-            </w:r>
-            <w:r>
-              <w:rPr>
-                <w:rFonts w:ascii="Segoe UI" w:hAnsi="Segoe UI" w:cs="Segoe UI"/>
-                <w:color w:val="24292F"/>
-                <w:sz w:val="21"/>
-                <w:szCs w:val="21"/>
-                <w:shd w:val="clear" w:color="auto" w:fill="FFFFFF"/>
-              </w:rPr>
-              <w:t>dé</w:t>
-            </w:r>
-            <w:r>
-              <w:rPr>
-                <w:rFonts w:ascii="Segoe UI" w:hAnsi="Segoe UI" w:cs="Segoe UI"/>
-                <w:color w:val="24292F"/>
-                <w:sz w:val="21"/>
-                <w:szCs w:val="21"/>
-                <w:shd w:val="clear" w:color="auto" w:fill="FFFFFF"/>
-              </w:rPr>
-              <w:t xml:space="preserve"> cuenta de usuario de </w:t>
-            </w:r>
-            <w:proofErr w:type="spellStart"/>
-            <w:r>
-              <w:rPr>
-                <w:rFonts w:ascii="Segoe UI" w:hAnsi="Segoe UI" w:cs="Segoe UI"/>
-                <w:color w:val="24292F"/>
-                <w:sz w:val="21"/>
-                <w:szCs w:val="21"/>
-                <w:shd w:val="clear" w:color="auto" w:fill="FFFFFF"/>
-              </w:rPr>
-              <w:t>Git</w:t>
-            </w:r>
-            <w:proofErr w:type="spellEnd"/>
-            <w:r>
-              <w:rPr>
-                <w:rFonts w:ascii="Segoe UI" w:hAnsi="Segoe UI" w:cs="Segoe UI"/>
-                <w:color w:val="24292F"/>
-                <w:sz w:val="21"/>
-                <w:szCs w:val="21"/>
-              </w:rPr>
-              <w:br/>
-            </w:r>
-            <w:r>
-              <w:rPr>
-                <w:rFonts w:ascii="Segoe UI" w:hAnsi="Segoe UI" w:cs="Segoe UI"/>
-                <w:color w:val="24292F"/>
-                <w:sz w:val="21"/>
-                <w:szCs w:val="21"/>
-                <w:shd w:val="clear" w:color="auto" w:fill="FFFFFF"/>
-              </w:rPr>
-              <w:t xml:space="preserve">2Instalacion de </w:t>
-            </w:r>
-            <w:proofErr w:type="spellStart"/>
-            <w:r>
-              <w:rPr>
-                <w:rFonts w:ascii="Segoe UI" w:hAnsi="Segoe UI" w:cs="Segoe UI"/>
-                <w:color w:val="24292F"/>
-                <w:sz w:val="21"/>
-                <w:szCs w:val="21"/>
-                <w:shd w:val="clear" w:color="auto" w:fill="FFFFFF"/>
-              </w:rPr>
-              <w:t>git</w:t>
-            </w:r>
-            <w:proofErr w:type="spellEnd"/>
-            <w:r>
-              <w:rPr>
-                <w:rFonts w:ascii="Segoe UI" w:hAnsi="Segoe UI" w:cs="Segoe UI"/>
-                <w:color w:val="24292F"/>
-                <w:sz w:val="21"/>
-                <w:szCs w:val="21"/>
-              </w:rPr>
-              <w:br/>
-            </w:r>
-            <w:r>
-              <w:rPr>
-                <w:rFonts w:ascii="Segoe UI" w:hAnsi="Segoe UI" w:cs="Segoe UI"/>
-                <w:color w:val="24292F"/>
-                <w:sz w:val="21"/>
-                <w:szCs w:val="21"/>
-                <w:shd w:val="clear" w:color="auto" w:fill="FFFFFF"/>
-              </w:rPr>
-              <w:t xml:space="preserve">3.Comandos </w:t>
-            </w:r>
-            <w:r>
-              <w:rPr>
-                <w:rFonts w:ascii="Segoe UI" w:hAnsi="Segoe UI" w:cs="Segoe UI"/>
-                <w:color w:val="24292F"/>
-                <w:sz w:val="21"/>
-                <w:szCs w:val="21"/>
-                <w:shd w:val="clear" w:color="auto" w:fill="FFFFFF"/>
-              </w:rPr>
-              <w:t>básicos</w:t>
-            </w:r>
-            <w:r>
-              <w:rPr>
-                <w:rFonts w:ascii="Segoe UI" w:hAnsi="Segoe UI" w:cs="Segoe UI"/>
-                <w:color w:val="24292F"/>
-                <w:sz w:val="21"/>
-                <w:szCs w:val="21"/>
-                <w:shd w:val="clear" w:color="auto" w:fill="FFFFFF"/>
-              </w:rPr>
-              <w:t>, manejo de repositorios y ramas de trabajo.</w:t>
-            </w:r>
-            <w:r>
-              <w:rPr>
-                <w:rFonts w:ascii="Segoe UI" w:hAnsi="Segoe UI" w:cs="Segoe UI"/>
-                <w:color w:val="24292F"/>
-                <w:sz w:val="21"/>
-                <w:szCs w:val="21"/>
-              </w:rPr>
-              <w:br/>
-            </w:r>
-            <w:r>
-              <w:rPr>
-                <w:rFonts w:ascii="Segoe UI" w:hAnsi="Segoe UI" w:cs="Segoe UI"/>
-                <w:color w:val="24292F"/>
-                <w:sz w:val="21"/>
-                <w:szCs w:val="21"/>
-                <w:shd w:val="clear" w:color="auto" w:fill="FFFFFF"/>
-              </w:rPr>
-              <w:t>4. Configuración</w:t>
-            </w:r>
-            <w:r>
-              <w:rPr>
-                <w:rFonts w:ascii="Segoe UI" w:hAnsi="Segoe UI" w:cs="Segoe UI"/>
-                <w:color w:val="24292F"/>
-                <w:sz w:val="21"/>
-                <w:szCs w:val="21"/>
-                <w:shd w:val="clear" w:color="auto" w:fill="FFFFFF"/>
-              </w:rPr>
-              <w:t xml:space="preserve"> de cuenta de usuario con email</w:t>
-            </w:r>
-            <w:r>
-              <w:rPr>
-                <w:rFonts w:ascii="Segoe UI" w:hAnsi="Segoe UI" w:cs="Segoe UI"/>
-                <w:color w:val="24292F"/>
-                <w:sz w:val="21"/>
-                <w:szCs w:val="21"/>
-              </w:rPr>
-              <w:br/>
-            </w:r>
-            <w:r>
-              <w:rPr>
-                <w:rFonts w:ascii="Segoe UI" w:hAnsi="Segoe UI" w:cs="Segoe UI"/>
-                <w:color w:val="24292F"/>
-                <w:sz w:val="21"/>
-                <w:szCs w:val="21"/>
-                <w:shd w:val="clear" w:color="auto" w:fill="FFFFFF"/>
-              </w:rPr>
-              <w:t xml:space="preserve">5.Configuracion de cuenta SSH </w:t>
-            </w:r>
-            <w:proofErr w:type="spellStart"/>
-            <w:r>
-              <w:rPr>
-                <w:rFonts w:ascii="Segoe UI" w:hAnsi="Segoe UI" w:cs="Segoe UI"/>
-                <w:color w:val="24292F"/>
-                <w:sz w:val="21"/>
-                <w:szCs w:val="21"/>
-                <w:shd w:val="clear" w:color="auto" w:fill="FFFFFF"/>
-              </w:rPr>
-              <w:t>key</w:t>
-            </w:r>
-            <w:proofErr w:type="spellEnd"/>
-            <w:r>
-              <w:rPr>
-                <w:rFonts w:ascii="Segoe UI" w:hAnsi="Segoe UI" w:cs="Segoe UI"/>
-                <w:color w:val="24292F"/>
-                <w:sz w:val="21"/>
-                <w:szCs w:val="21"/>
-                <w:shd w:val="clear" w:color="auto" w:fill="FFFFFF"/>
-              </w:rPr>
-              <w:t xml:space="preserve"> de cuenta de usuario</w:t>
-            </w:r>
-            <w:r>
-              <w:rPr>
-                <w:rFonts w:ascii="Segoe UI" w:hAnsi="Segoe UI" w:cs="Segoe UI"/>
-                <w:color w:val="24292F"/>
-                <w:sz w:val="21"/>
-                <w:szCs w:val="21"/>
-              </w:rPr>
-              <w:br/>
-            </w:r>
-            <w:r>
-              <w:rPr>
-                <w:rFonts w:ascii="Segoe UI" w:hAnsi="Segoe UI" w:cs="Segoe UI"/>
-                <w:color w:val="24292F"/>
-                <w:sz w:val="21"/>
-                <w:szCs w:val="21"/>
-                <w:shd w:val="clear" w:color="auto" w:fill="FFFFFF"/>
-              </w:rPr>
-              <w:t xml:space="preserve">6.Creacion de folder de usuarios, </w:t>
-            </w:r>
-            <w:proofErr w:type="spellStart"/>
-            <w:r>
-              <w:rPr>
-                <w:rFonts w:ascii="Segoe UI" w:hAnsi="Segoe UI" w:cs="Segoe UI"/>
-                <w:color w:val="24292F"/>
-                <w:sz w:val="21"/>
-                <w:szCs w:val="21"/>
-                <w:shd w:val="clear" w:color="auto" w:fill="FFFFFF"/>
-              </w:rPr>
-              <w:t>main</w:t>
-            </w:r>
-            <w:proofErr w:type="spellEnd"/>
-            <w:r>
-              <w:rPr>
-                <w:rFonts w:ascii="Segoe UI" w:hAnsi="Segoe UI" w:cs="Segoe UI"/>
-                <w:color w:val="24292F"/>
-                <w:sz w:val="21"/>
-                <w:szCs w:val="21"/>
-                <w:shd w:val="clear" w:color="auto" w:fill="FFFFFF"/>
-              </w:rPr>
-              <w:t xml:space="preserve"> para tener el </w:t>
-            </w:r>
-            <w:r>
-              <w:rPr>
-                <w:rFonts w:ascii="Segoe UI" w:hAnsi="Segoe UI" w:cs="Segoe UI"/>
-                <w:color w:val="24292F"/>
-                <w:sz w:val="21"/>
-                <w:szCs w:val="21"/>
-                <w:shd w:val="clear" w:color="auto" w:fill="FFFFFF"/>
-              </w:rPr>
-              <w:t>código</w:t>
-            </w:r>
-            <w:r>
-              <w:rPr>
-                <w:rFonts w:ascii="Segoe UI" w:hAnsi="Segoe UI" w:cs="Segoe UI"/>
-                <w:color w:val="24292F"/>
-                <w:sz w:val="21"/>
-                <w:szCs w:val="21"/>
-                <w:shd w:val="clear" w:color="auto" w:fill="FFFFFF"/>
-              </w:rPr>
-              <w:t xml:space="preserve"> del proyecto en un solo lugar y folder de </w:t>
-            </w:r>
-            <w:r>
-              <w:rPr>
-                <w:rFonts w:ascii="Segoe UI" w:hAnsi="Segoe UI" w:cs="Segoe UI"/>
-                <w:color w:val="24292F"/>
-                <w:sz w:val="21"/>
-                <w:szCs w:val="21"/>
-                <w:shd w:val="clear" w:color="auto" w:fill="FFFFFF"/>
-              </w:rPr>
-              <w:t>documentación</w:t>
-            </w:r>
-            <w:r>
-              <w:rPr>
-                <w:rFonts w:ascii="Segoe UI" w:hAnsi="Segoe UI" w:cs="Segoe UI"/>
-                <w:color w:val="24292F"/>
-                <w:sz w:val="21"/>
-                <w:szCs w:val="21"/>
-                <w:shd w:val="clear" w:color="auto" w:fill="FFFFFF"/>
-              </w:rPr>
-              <w:t xml:space="preserve"> del proyecto.</w:t>
-            </w:r>
-          </w:p>
-          <w:p>
-            <w:pPr>
-              <w:pBdr>
-                <w:top w:val="nil"/>
-                <w:left w:val="nil"/>
-                <w:bottom w:val="nil"/>
-                <w:right w:val="nil"/>
-                <w:between w:val="nil"/>
-              </w:pBdr>
-              <w:rPr>
-                <w:color w:val="000000"/>
-              </w:rPr>
-            </w:pPr>
-          </w:p>
-          <w:p>
-            <w:pPr>
-              <w:pBdr>
-                <w:top w:val="nil"/>
-                <w:left w:val="nil"/>
-                <w:bottom w:val="nil"/>
-                <w:right w:val="nil"/>
-                <w:between w:val="nil"/>
-              </w:pBdr>
-              <w:rPr>
-                <w:color w:val="000000"/>
-              </w:rPr>
-            </w:pPr>
-          </w:p>
-          <w:p>
-            <w:pPr>
-              <w:pBdr>
-                <w:top w:val="nil"/>
-                <w:left w:val="nil"/>
-                <w:bottom w:val="nil"/>
-                <w:right w:val="nil"/>
-                <w:between w:val="nil"/>
-              </w:pBdr>
-              <w:rPr>
-                <w:color w:val="000000"/>
-              </w:rPr>
-            </w:pPr>
-          </w:p>
-          <w:p>
-            <w:pPr>
-              <w:pBdr>
-                <w:top w:val="nil"/>
-                <w:left w:val="nil"/>
-                <w:bottom w:val="nil"/>
-                <w:right w:val="nil"/>
-                <w:between w:val="nil"/>
-              </w:pBdr>
-              <w:rPr>
-                <w:color w:val="000000"/>
-              </w:rPr>
-            </w:pPr>
-          </w:p>
-          <w:p>
-            <w:pPr>
-              <w:pBdr>
-                <w:top w:val="nil"/>
-                <w:left w:val="nil"/>
-                <w:bottom w:val="nil"/>
-                <w:right w:val="nil"/>
-                <w:between w:val="nil"/>
-              </w:pBdr>
-              <w:rPr>
-                <w:color w:val="000000"/>
-              </w:rPr>
-            </w:pPr>
-          </w:p>
-        </w:tc>
-      </w:tr>
-      <w:tr>
-        <w:tc>
-          <w:tcPr>
-            <w:tcW w:w="2039" w:type="dxa"/>
-          </w:tcPr>
-          <w:p>
-            <w:pPr>
-              <w:pBdr>
-                <w:top w:val="nil"/>
-                <w:left w:val="nil"/>
-                <w:bottom w:val="nil"/>
-                <w:right w:val="nil"/>
-                <w:between w:val="nil"/>
-              </w:pBdr>
-              <w:rPr>
-                <w:color w:val="000000"/>
-              </w:rPr>
-            </w:pPr>
-            <w:r>
-              <w:rPr>
-                <w:b/>
-                <w:color w:val="000000"/>
-              </w:rPr>
-              <w:t>Calendario</w:t>
-            </w:r>
-          </w:p>
-        </w:tc>
-        <w:tc>
-          <w:tcPr>
-            <w:tcW w:w="6693" w:type="dxa"/>
-          </w:tcPr>
-          <w:p>
-            <w:pPr>
-              <w:jc w:val="both"/>
-            </w:pPr>
-          </w:p>
-          <w:p>
-            <w:pPr>
-              <w:jc w:val="both"/>
-            </w:pPr>
-          </w:p>
-          <w:p>
-            <w:pPr>
-              <w:jc w:val="both"/>
-            </w:pPr>
-            <w:r>
-              <w:rPr>
-                <w:i/>
-                <w:iCs/>
-                <w:color w:val="000000"/>
-                <w:sz w:val="22"/>
-                <w:szCs w:val="22"/>
-              </w:rPr>
-              <w:t>Fecha Inicio = 17/09/2022 -  Fecha de Fin = 03/10/2022</w:t>
-            </w:r>
-          </w:p>
-          <w:p>
-            <w:pPr>
-              <w:jc w:val="both"/>
-            </w:pPr>
-          </w:p>
-          <w:p>
-            <w:pPr>
-              <w:jc w:val="both"/>
-            </w:pPr>
-          </w:p>
-        </w:tc>
-      </w:tr>
-      <w:tr>
-        <w:tc>
-          <w:tcPr>
-            <w:tcW w:w="8732" w:type="dxa"/>
-            <w:gridSpan w:val="2"/>
-          </w:tcPr>
-          <w:p>
-            <w:pPr>
-              <w:pBdr>
-                <w:top w:val="nil"/>
-                <w:left w:val="nil"/>
-                <w:bottom w:val="nil"/>
-                <w:right w:val="nil"/>
-                <w:between w:val="nil"/>
-              </w:pBdr>
-              <w:rPr>
-                <w:color w:val="000000"/>
-              </w:rPr>
-            </w:pPr>
-            <w:r>
-              <w:rPr>
-                <w:b/>
-                <w:color w:val="000000"/>
-              </w:rPr>
-              <w:t xml:space="preserve">Inconvenientes: Ninguno </w:t>
-            </w:r>
-          </w:p>
-          <w:p>
-            <w:pPr>
-              <w:tabs>
-                <w:tab w:val="left" w:pos="1410"/>
-              </w:tabs>
-            </w:pPr>
-          </w:p>
-          <w:p>
-            <w:pPr>
-              <w:tabs>
-                <w:tab w:val="left" w:pos="1410"/>
-              </w:tabs>
-              <w:rPr>
-                <w:u w:val="single"/>
-              </w:rPr>
-            </w:pPr>
-          </w:p>
-        </w:tc>
-      </w:tr>
-      <w:tr>
-        <w:tc>
-          <w:tcPr>
-            <w:tcW w:w="2039" w:type="dxa"/>
-          </w:tcPr>
-          <w:p>
-            <w:pPr>
-              <w:pBdr>
-                <w:top w:val="nil"/>
-                <w:left w:val="nil"/>
-                <w:bottom w:val="nil"/>
-                <w:right w:val="nil"/>
-                <w:between w:val="nil"/>
-              </w:pBdr>
-              <w:rPr>
-                <w:color w:val="000000"/>
-              </w:rPr>
-            </w:pPr>
-            <w:r>
-              <w:rPr>
-                <w:b/>
-                <w:color w:val="000000"/>
-              </w:rPr>
-              <w:t>N° de sprint</w:t>
-            </w:r>
-          </w:p>
-        </w:tc>
-        <w:tc>
-          <w:tcPr>
-            <w:tcW w:w="6693" w:type="dxa"/>
-          </w:tcPr>
-          <w:p>
-            <w:pPr>
-              <w:pBdr>
-                <w:top w:val="nil"/>
-                <w:left w:val="nil"/>
-                <w:bottom w:val="nil"/>
-                <w:right w:val="nil"/>
-                <w:between w:val="nil"/>
-              </w:pBdr>
-              <w:rPr>
-                <w:color w:val="000000"/>
-              </w:rPr>
-            </w:pPr>
-            <w:r>
-              <w:rPr>
-                <w:color w:val="000000"/>
-              </w:rPr>
-              <w:t>0</w:t>
-            </w:r>
-          </w:p>
-        </w:tc>
-      </w:tr>
-      <w:tr>
-        <w:tc>
-          <w:tcPr>
-            <w:tcW w:w="2039" w:type="dxa"/>
-          </w:tcPr>
-          <w:p>
-            <w:pPr>
-              <w:pBdr>
-                <w:top w:val="nil"/>
-                <w:left w:val="nil"/>
-                <w:bottom w:val="nil"/>
-                <w:right w:val="nil"/>
-                <w:between w:val="nil"/>
-              </w:pBdr>
-              <w:rPr>
-                <w:b/>
-                <w:color w:val="000000"/>
-              </w:rPr>
-            </w:pPr>
-          </w:p>
-        </w:tc>
-        <w:tc>
-          <w:tcPr>
-            <w:tcW w:w="6693" w:type="dxa"/>
-          </w:tcPr>
-          <w:p>
-            <w:pPr>
-              <w:pBdr>
-                <w:top w:val="nil"/>
-                <w:left w:val="nil"/>
-                <w:bottom w:val="nil"/>
-                <w:right w:val="nil"/>
-                <w:between w:val="nil"/>
-              </w:pBdr>
-              <w:rPr>
-                <w:color w:val="000000"/>
-              </w:rPr>
-            </w:pPr>
-          </w:p>
-        </w:tc>
-      </w:tr>
-      <w:tr>
-        <w:tc>
-          <w:tcPr>
-            <w:tcW w:w="2039" w:type="dxa"/>
-          </w:tcPr>
-          <w:p>
-            <w:pPr>
-              <w:pBdr>
-                <w:top w:val="nil"/>
-                <w:left w:val="nil"/>
-                <w:bottom w:val="nil"/>
-                <w:right w:val="nil"/>
-                <w:between w:val="nil"/>
-              </w:pBdr>
-              <w:rPr>
-                <w:color w:val="000000"/>
-              </w:rPr>
-            </w:pPr>
-            <w:r>
-              <w:rPr>
-                <w:b/>
-                <w:color w:val="000000"/>
-              </w:rPr>
-              <w:t xml:space="preserve">Sprint </w:t>
-            </w:r>
-            <w:proofErr w:type="spellStart"/>
-            <w:r>
-              <w:rPr>
-                <w:b/>
-                <w:color w:val="000000"/>
-              </w:rPr>
-              <w:t>Backlog</w:t>
-            </w:r>
-            <w:proofErr w:type="spellEnd"/>
-          </w:p>
-        </w:tc>
-        <w:tc>
-          <w:tcPr>
-            <w:tcW w:w="6693" w:type="dxa"/>
-          </w:tcPr>
-          <w:p>
-            <w:pPr>
-              <w:pBdr>
-                <w:top w:val="nil"/>
-                <w:left w:val="nil"/>
-                <w:bottom w:val="nil"/>
-                <w:right w:val="nil"/>
-                <w:between w:val="nil"/>
-              </w:pBdr>
-              <w:rPr>
-                <w:color w:val="000000"/>
-              </w:rPr>
-            </w:pPr>
-          </w:p>
-          <w:p>
-            <w:pPr>
-              <w:pBdr>
-                <w:top w:val="nil"/>
-                <w:left w:val="nil"/>
-                <w:bottom w:val="nil"/>
-                <w:right w:val="nil"/>
-                <w:between w:val="nil"/>
-              </w:pBdr>
-              <w:rPr>
-                <w:color w:val="000000"/>
-              </w:rPr>
-            </w:pPr>
-            <w:hyperlink r:id="rId14" w:tgtFrame="_blank" w:history="1">
-              <w:r>
-                <w:rPr>
-                  <w:rStyle w:val="text-sc-125xb1i-0"/>
+                  <w:rStyle w:val="Hipervnculo"/>
                   <w:rFonts w:ascii="Segoe UI" w:hAnsi="Segoe UI" w:cs="Segoe UI"/>
                   <w:b/>
                   <w:bCs/>
@@ -16595,12 +14777,1753 @@
                   <w:szCs w:val="36"/>
                   <w:shd w:val="clear" w:color="auto" w:fill="FFFFFF"/>
                 </w:rPr>
-                <w:t xml:space="preserve">#TK03 </w:t>
+                <w:t xml:space="preserve">#TK02 Tareas de </w:t>
               </w:r>
               <w:proofErr w:type="spellStart"/>
               <w:r>
                 <w:rPr>
+                  <w:rStyle w:val="Hipervnculo"/>
+                  <w:rFonts w:ascii="Segoe UI" w:hAnsi="Segoe UI" w:cs="Segoe UI"/>
+                  <w:b/>
+                  <w:bCs/>
+                  <w:color w:val="24292F"/>
+                  <w:sz w:val="36"/>
+                  <w:szCs w:val="36"/>
+                  <w:shd w:val="clear" w:color="auto" w:fill="FFFFFF"/>
+                </w:rPr>
+                <w:t>Designacion</w:t>
+              </w:r>
+              <w:proofErr w:type="spellEnd"/>
+              <w:r>
+                <w:rPr>
+                  <w:rStyle w:val="Hipervnculo"/>
+                  <w:rFonts w:ascii="Segoe UI" w:hAnsi="Segoe UI" w:cs="Segoe UI"/>
+                  <w:b/>
+                  <w:bCs/>
+                  <w:color w:val="24292F"/>
+                  <w:sz w:val="36"/>
+                  <w:szCs w:val="36"/>
+                  <w:shd w:val="clear" w:color="auto" w:fill="FFFFFF"/>
+                </w:rPr>
+                <w:t xml:space="preserve"> de </w:t>
+              </w:r>
+              <w:proofErr w:type="spellStart"/>
+              <w:r>
+                <w:rPr>
+                  <w:rStyle w:val="Hipervnculo"/>
+                  <w:rFonts w:ascii="Segoe UI" w:hAnsi="Segoe UI" w:cs="Segoe UI"/>
+                  <w:b/>
+                  <w:bCs/>
+                  <w:color w:val="24292F"/>
+                  <w:sz w:val="36"/>
+                  <w:szCs w:val="36"/>
+                  <w:shd w:val="clear" w:color="auto" w:fill="FFFFFF"/>
+                </w:rPr>
+                <w:t>Scrum</w:t>
+              </w:r>
+              <w:proofErr w:type="spellEnd"/>
+              <w:r>
+                <w:rPr>
+                  <w:rStyle w:val="Hipervnculo"/>
+                  <w:rFonts w:ascii="Segoe UI" w:hAnsi="Segoe UI" w:cs="Segoe UI"/>
+                  <w:b/>
+                  <w:bCs/>
+                  <w:color w:val="24292F"/>
+                  <w:sz w:val="36"/>
+                  <w:szCs w:val="36"/>
+                  <w:shd w:val="clear" w:color="auto" w:fill="FFFFFF"/>
+                </w:rPr>
+                <w:t xml:space="preserve"> Master y Registro de formulario de integrantes de Grupo</w:t>
+              </w:r>
+              <w:r>
+                <w:rPr>
                   <w:rStyle w:val="text-sc-125xb1i-0"/>
+                  <w:rFonts w:ascii="Segoe UI" w:hAnsi="Segoe UI" w:cs="Segoe UI"/>
+                  <w:color w:val="57606A"/>
+                  <w:sz w:val="36"/>
+                  <w:szCs w:val="36"/>
+                  <w:shd w:val="clear" w:color="auto" w:fill="FFFFFF"/>
+                </w:rPr>
+                <w:t>#2</w:t>
+              </w:r>
+            </w:hyperlink>
+          </w:p>
+        </w:tc>
+      </w:tr>
+      <w:tr>
+        <w:tc>
+          <w:tcPr>
+            <w:tcW w:w="2039" w:type="dxa"/>
+          </w:tcPr>
+          <w:p>
+            <w:pPr>
+              <w:pBdr>
+                <w:top w:val="nil"/>
+                <w:left w:val="nil"/>
+                <w:bottom w:val="nil"/>
+                <w:right w:val="nil"/>
+                <w:between w:val="nil"/>
+              </w:pBdr>
+              <w:rPr>
+                <w:color w:val="000000"/>
+              </w:rPr>
+            </w:pPr>
+            <w:r>
+              <w:rPr>
+                <w:b/>
+                <w:color w:val="000000"/>
+              </w:rPr>
+              <w:t xml:space="preserve">Responsabilidades </w:t>
+            </w:r>
+          </w:p>
+        </w:tc>
+        <w:tc>
+          <w:tcPr>
+            <w:tcW w:w="6693" w:type="dxa"/>
+          </w:tcPr>
+          <w:p>
+            <w:pPr>
+              <w:pBdr>
+                <w:top w:val="nil"/>
+                <w:left w:val="nil"/>
+                <w:bottom w:val="nil"/>
+                <w:right w:val="nil"/>
+                <w:between w:val="nil"/>
+              </w:pBdr>
+              <w:rPr>
+                <w:color w:val="000000"/>
+              </w:rPr>
+            </w:pPr>
+          </w:p>
+          <w:p>
+            <w:pPr>
+              <w:pBdr>
+                <w:top w:val="nil"/>
+                <w:left w:val="nil"/>
+                <w:bottom w:val="nil"/>
+                <w:right w:val="nil"/>
+                <w:between w:val="nil"/>
+              </w:pBdr>
+              <w:rPr>
+                <w:color w:val="000000"/>
+              </w:rPr>
+            </w:pPr>
+            <w:r>
+              <w:rPr>
+                <w:color w:val="000000"/>
+              </w:rPr>
+              <w:t xml:space="preserve">Tareas de </w:t>
+            </w:r>
+            <w:proofErr w:type="spellStart"/>
+            <w:r>
+              <w:rPr>
+                <w:color w:val="000000"/>
+              </w:rPr>
+              <w:t>Scrum</w:t>
+            </w:r>
+            <w:proofErr w:type="spellEnd"/>
+            <w:r>
+              <w:rPr>
+                <w:color w:val="000000"/>
+              </w:rPr>
+              <w:t xml:space="preserve"> master y registro de formulario de integrante del grupo y selección de proyecto </w:t>
+            </w:r>
+          </w:p>
+          <w:p>
+            <w:pPr>
+              <w:pBdr>
+                <w:top w:val="nil"/>
+                <w:left w:val="nil"/>
+                <w:bottom w:val="nil"/>
+                <w:right w:val="nil"/>
+                <w:between w:val="nil"/>
+              </w:pBdr>
+              <w:rPr>
+                <w:color w:val="000000"/>
+              </w:rPr>
+            </w:pPr>
+          </w:p>
+          <w:p>
+            <w:pPr>
+              <w:pBdr>
+                <w:top w:val="nil"/>
+                <w:left w:val="nil"/>
+                <w:bottom w:val="nil"/>
+                <w:right w:val="nil"/>
+                <w:between w:val="nil"/>
+              </w:pBdr>
+              <w:rPr>
+                <w:color w:val="000000"/>
+              </w:rPr>
+            </w:pPr>
+          </w:p>
+        </w:tc>
+      </w:tr>
+      <w:tr>
+        <w:tc>
+          <w:tcPr>
+            <w:tcW w:w="2039" w:type="dxa"/>
+          </w:tcPr>
+          <w:p>
+            <w:pPr>
+              <w:pBdr>
+                <w:top w:val="nil"/>
+                <w:left w:val="nil"/>
+                <w:bottom w:val="nil"/>
+                <w:right w:val="nil"/>
+                <w:between w:val="nil"/>
+              </w:pBdr>
+              <w:rPr>
+                <w:color w:val="000000"/>
+              </w:rPr>
+            </w:pPr>
+            <w:r>
+              <w:rPr>
+                <w:b/>
+                <w:color w:val="000000"/>
+              </w:rPr>
+              <w:t>Calendario</w:t>
+            </w:r>
+          </w:p>
+        </w:tc>
+        <w:tc>
+          <w:tcPr>
+            <w:tcW w:w="6693" w:type="dxa"/>
+          </w:tcPr>
+          <w:p>
+            <w:pPr>
+              <w:jc w:val="both"/>
+            </w:pPr>
+          </w:p>
+          <w:p>
+            <w:pPr>
+              <w:jc w:val="both"/>
+            </w:pPr>
+          </w:p>
+          <w:p>
+            <w:pPr>
+              <w:jc w:val="both"/>
+              <w:rPr>
+                <w:u w:val="single"/>
+              </w:rPr>
+            </w:pPr>
+            <w:r>
+              <w:rPr>
+                <w:i/>
+                <w:iCs/>
+                <w:color w:val="000000"/>
+                <w:sz w:val="22"/>
+                <w:szCs w:val="22"/>
+              </w:rPr>
+              <w:t>Fecha Inicio = 1</w:t>
+            </w:r>
+            <w:r>
+              <w:rPr>
+                <w:i/>
+                <w:iCs/>
+                <w:color w:val="000000"/>
+                <w:sz w:val="22"/>
+                <w:szCs w:val="22"/>
+              </w:rPr>
+              <w:t>0/04/2022 -  Fecha de Fin = 21/04/2023</w:t>
+            </w:r>
+          </w:p>
+          <w:p>
+            <w:pPr>
+              <w:jc w:val="both"/>
+            </w:pPr>
+          </w:p>
+          <w:p>
+            <w:pPr>
+              <w:jc w:val="both"/>
+            </w:pPr>
+          </w:p>
+        </w:tc>
+      </w:tr>
+      <w:tr>
+        <w:tc>
+          <w:tcPr>
+            <w:tcW w:w="8732" w:type="dxa"/>
+            <w:gridSpan w:val="2"/>
+          </w:tcPr>
+          <w:p>
+            <w:pPr>
+              <w:pBdr>
+                <w:top w:val="nil"/>
+                <w:left w:val="nil"/>
+                <w:bottom w:val="nil"/>
+                <w:right w:val="nil"/>
+                <w:between w:val="nil"/>
+              </w:pBdr>
+              <w:rPr>
+                <w:color w:val="000000"/>
+              </w:rPr>
+            </w:pPr>
+            <w:r>
+              <w:rPr>
+                <w:b/>
+                <w:color w:val="000000"/>
+              </w:rPr>
+              <w:t xml:space="preserve">Inconvenientes: Ninguno </w:t>
+            </w:r>
+          </w:p>
+          <w:p>
+            <w:pPr>
+              <w:tabs>
+                <w:tab w:val="left" w:pos="1410"/>
+              </w:tabs>
+              <w:rPr>
+                <w:u w:val="single"/>
+              </w:rPr>
+            </w:pPr>
+            <w:r>
+              <w:tab/>
+            </w:r>
+          </w:p>
+        </w:tc>
+      </w:tr>
+      <w:tr>
+        <w:tc>
+          <w:tcPr>
+            <w:tcW w:w="8732" w:type="dxa"/>
+            <w:gridSpan w:val="2"/>
+          </w:tcPr>
+          <w:p>
+            <w:pPr>
+              <w:pBdr>
+                <w:top w:val="nil"/>
+                <w:left w:val="nil"/>
+                <w:bottom w:val="nil"/>
+                <w:right w:val="nil"/>
+                <w:between w:val="nil"/>
+              </w:pBdr>
+              <w:rPr>
+                <w:b/>
+                <w:color w:val="000000"/>
+              </w:rPr>
+            </w:pPr>
+          </w:p>
+          <w:p>
+            <w:pPr>
+              <w:pBdr>
+                <w:top w:val="nil"/>
+                <w:left w:val="nil"/>
+                <w:bottom w:val="nil"/>
+                <w:right w:val="nil"/>
+                <w:between w:val="nil"/>
+              </w:pBdr>
+              <w:rPr>
+                <w:b/>
+                <w:color w:val="000000"/>
+              </w:rPr>
+            </w:pPr>
+          </w:p>
+          <w:p>
+            <w:pPr>
+              <w:pBdr>
+                <w:top w:val="nil"/>
+                <w:left w:val="nil"/>
+                <w:bottom w:val="nil"/>
+                <w:right w:val="nil"/>
+                <w:between w:val="nil"/>
+              </w:pBdr>
+              <w:rPr>
+                <w:b/>
+                <w:color w:val="000000"/>
+              </w:rPr>
+            </w:pPr>
+          </w:p>
+        </w:tc>
+      </w:tr>
+      <w:tr>
+        <w:tc>
+          <w:tcPr>
+            <w:tcW w:w="2039" w:type="dxa"/>
+          </w:tcPr>
+          <w:p>
+            <w:pPr>
+              <w:pBdr>
+                <w:top w:val="nil"/>
+                <w:left w:val="nil"/>
+                <w:bottom w:val="nil"/>
+                <w:right w:val="nil"/>
+                <w:between w:val="nil"/>
+              </w:pBdr>
+              <w:jc w:val="center"/>
+              <w:rPr>
+                <w:color w:val="000000"/>
+              </w:rPr>
+            </w:pPr>
+            <w:r>
+              <w:rPr>
+                <w:b/>
+                <w:color w:val="000000"/>
+              </w:rPr>
+              <w:t>N° de sprint</w:t>
+            </w:r>
+          </w:p>
+        </w:tc>
+        <w:tc>
+          <w:tcPr>
+            <w:tcW w:w="6693" w:type="dxa"/>
+          </w:tcPr>
+          <w:p>
+            <w:pPr>
+              <w:pBdr>
+                <w:top w:val="nil"/>
+                <w:left w:val="nil"/>
+                <w:bottom w:val="nil"/>
+                <w:right w:val="nil"/>
+                <w:between w:val="nil"/>
+              </w:pBdr>
+              <w:rPr>
+                <w:color w:val="000000"/>
+              </w:rPr>
+            </w:pPr>
+            <w:r>
+              <w:rPr>
+                <w:color w:val="000000"/>
+              </w:rPr>
+              <w:t>0</w:t>
+            </w:r>
+          </w:p>
+        </w:tc>
+      </w:tr>
+      <w:tr>
+        <w:tc>
+          <w:tcPr>
+            <w:tcW w:w="2039" w:type="dxa"/>
+          </w:tcPr>
+          <w:p>
+            <w:pPr>
+              <w:pBdr>
+                <w:top w:val="nil"/>
+                <w:left w:val="nil"/>
+                <w:bottom w:val="nil"/>
+                <w:right w:val="nil"/>
+                <w:between w:val="nil"/>
+              </w:pBdr>
+              <w:rPr>
+                <w:color w:val="000000"/>
+              </w:rPr>
+            </w:pPr>
+            <w:r>
+              <w:rPr>
+                <w:b/>
+                <w:color w:val="000000"/>
+              </w:rPr>
+              <w:t xml:space="preserve">Sprint </w:t>
+            </w:r>
+            <w:proofErr w:type="spellStart"/>
+            <w:r>
+              <w:rPr>
+                <w:b/>
+                <w:color w:val="000000"/>
+              </w:rPr>
+              <w:t>Backlog</w:t>
+            </w:r>
+            <w:proofErr w:type="spellEnd"/>
+          </w:p>
+        </w:tc>
+        <w:tc>
+          <w:tcPr>
+            <w:tcW w:w="6693" w:type="dxa"/>
+          </w:tcPr>
+          <w:p>
+            <w:pPr>
+              <w:pBdr>
+                <w:top w:val="nil"/>
+                <w:left w:val="nil"/>
+                <w:bottom w:val="nil"/>
+                <w:right w:val="nil"/>
+                <w:between w:val="nil"/>
+              </w:pBdr>
+              <w:rPr>
+                <w:color w:val="000000"/>
+              </w:rPr>
+            </w:pPr>
+            <w:hyperlink r:id="rId12" w:tgtFrame="_blank" w:history="1">
+              <w:r>
+                <w:rPr>
+                  <w:rStyle w:val="Hipervnculo"/>
+                  <w:rFonts w:ascii="Segoe UI" w:hAnsi="Segoe UI" w:cs="Segoe UI"/>
+                  <w:b/>
+                  <w:bCs/>
+                  <w:color w:val="24292F"/>
+                  <w:sz w:val="36"/>
+                  <w:szCs w:val="36"/>
+                  <w:shd w:val="clear" w:color="auto" w:fill="FFFFFF"/>
+                </w:rPr>
+                <w:t xml:space="preserve">#TK03 Tareas de </w:t>
+              </w:r>
+              <w:proofErr w:type="spellStart"/>
+              <w:r>
+                <w:rPr>
+                  <w:rStyle w:val="Hipervnculo"/>
+                  <w:rFonts w:ascii="Segoe UI" w:hAnsi="Segoe UI" w:cs="Segoe UI"/>
+                  <w:b/>
+                  <w:bCs/>
+                  <w:color w:val="24292F"/>
+                  <w:sz w:val="36"/>
+                  <w:szCs w:val="36"/>
+                  <w:shd w:val="clear" w:color="auto" w:fill="FFFFFF"/>
+                </w:rPr>
+                <w:t>Scrum</w:t>
+              </w:r>
+              <w:proofErr w:type="spellEnd"/>
+              <w:r>
+                <w:rPr>
+                  <w:rStyle w:val="Hipervnculo"/>
+                  <w:rFonts w:ascii="Segoe UI" w:hAnsi="Segoe UI" w:cs="Segoe UI"/>
+                  <w:b/>
+                  <w:bCs/>
+                  <w:color w:val="24292F"/>
+                  <w:sz w:val="36"/>
+                  <w:szCs w:val="36"/>
+                  <w:shd w:val="clear" w:color="auto" w:fill="FFFFFF"/>
+                </w:rPr>
+                <w:t xml:space="preserve"> Master para </w:t>
+              </w:r>
+              <w:proofErr w:type="spellStart"/>
+              <w:r>
+                <w:rPr>
+                  <w:rStyle w:val="Hipervnculo"/>
+                  <w:rFonts w:ascii="Segoe UI" w:hAnsi="Segoe UI" w:cs="Segoe UI"/>
+                  <w:b/>
+                  <w:bCs/>
+                  <w:color w:val="24292F"/>
+                  <w:sz w:val="36"/>
+                  <w:szCs w:val="36"/>
+                  <w:shd w:val="clear" w:color="auto" w:fill="FFFFFF"/>
+                </w:rPr>
+                <w:t>creacion</w:t>
+              </w:r>
+              <w:proofErr w:type="spellEnd"/>
+              <w:r>
+                <w:rPr>
+                  <w:rStyle w:val="Hipervnculo"/>
+                  <w:rFonts w:ascii="Segoe UI" w:hAnsi="Segoe UI" w:cs="Segoe UI"/>
+                  <w:b/>
+                  <w:bCs/>
+                  <w:color w:val="24292F"/>
+                  <w:sz w:val="36"/>
+                  <w:szCs w:val="36"/>
+                  <w:shd w:val="clear" w:color="auto" w:fill="FFFFFF"/>
+                </w:rPr>
+                <w:t xml:space="preserve"> de repositorio remoto y proyecto grupal</w:t>
+              </w:r>
+              <w:r>
+                <w:rPr>
+                  <w:rStyle w:val="text-sc-125xb1i-0"/>
+                  <w:rFonts w:ascii="Segoe UI" w:hAnsi="Segoe UI" w:cs="Segoe UI"/>
+                  <w:color w:val="57606A"/>
+                  <w:sz w:val="36"/>
+                  <w:szCs w:val="36"/>
+                  <w:shd w:val="clear" w:color="auto" w:fill="FFFFFF"/>
+                </w:rPr>
+                <w:t>#3</w:t>
+              </w:r>
+            </w:hyperlink>
+          </w:p>
+        </w:tc>
+      </w:tr>
+      <w:tr>
+        <w:tc>
+          <w:tcPr>
+            <w:tcW w:w="2039" w:type="dxa"/>
+          </w:tcPr>
+          <w:p>
+            <w:pPr>
+              <w:pBdr>
+                <w:top w:val="nil"/>
+                <w:left w:val="nil"/>
+                <w:bottom w:val="nil"/>
+                <w:right w:val="nil"/>
+                <w:between w:val="nil"/>
+              </w:pBdr>
+              <w:rPr>
+                <w:color w:val="000000"/>
+              </w:rPr>
+            </w:pPr>
+            <w:r>
+              <w:rPr>
+                <w:b/>
+                <w:color w:val="000000"/>
+              </w:rPr>
+              <w:t xml:space="preserve">Responsabilidades </w:t>
+            </w:r>
+          </w:p>
+        </w:tc>
+        <w:tc>
+          <w:tcPr>
+            <w:tcW w:w="6693" w:type="dxa"/>
+          </w:tcPr>
+          <w:p>
+            <w:pPr>
+              <w:pBdr>
+                <w:top w:val="nil"/>
+                <w:left w:val="nil"/>
+                <w:bottom w:val="nil"/>
+                <w:right w:val="nil"/>
+                <w:between w:val="nil"/>
+              </w:pBdr>
+              <w:rPr>
+                <w:color w:val="000000"/>
+              </w:rPr>
+            </w:pPr>
+          </w:p>
+          <w:p>
+            <w:pPr>
+              <w:pBdr>
+                <w:top w:val="nil"/>
+                <w:left w:val="nil"/>
+                <w:bottom w:val="nil"/>
+                <w:right w:val="nil"/>
+                <w:between w:val="nil"/>
+              </w:pBdr>
+              <w:rPr>
+                <w:color w:val="000000"/>
+              </w:rPr>
+            </w:pPr>
+            <w:r>
+              <w:rPr>
+                <w:color w:val="000000"/>
+              </w:rPr>
+              <w:t xml:space="preserve">Creación de repositorio remoto en </w:t>
+            </w:r>
+            <w:proofErr w:type="spellStart"/>
+            <w:r>
+              <w:rPr>
+                <w:color w:val="000000"/>
+              </w:rPr>
+              <w:t>github</w:t>
+            </w:r>
+            <w:proofErr w:type="spellEnd"/>
+            <w:r>
+              <w:rPr>
+                <w:color w:val="000000"/>
+              </w:rPr>
+              <w:t xml:space="preserve"> para desarrollo del proyecto seleccionado.</w:t>
+            </w:r>
+          </w:p>
+          <w:p>
+            <w:pPr>
+              <w:pBdr>
+                <w:top w:val="nil"/>
+                <w:left w:val="nil"/>
+                <w:bottom w:val="nil"/>
+                <w:right w:val="nil"/>
+                <w:between w:val="nil"/>
+              </w:pBdr>
+              <w:rPr>
+                <w:color w:val="000000"/>
+              </w:rPr>
+            </w:pPr>
+          </w:p>
+          <w:p>
+            <w:pPr>
+              <w:pBdr>
+                <w:top w:val="nil"/>
+                <w:left w:val="nil"/>
+                <w:bottom w:val="nil"/>
+                <w:right w:val="nil"/>
+                <w:between w:val="nil"/>
+              </w:pBdr>
+              <w:rPr>
+                <w:color w:val="000000"/>
+              </w:rPr>
+            </w:pPr>
+          </w:p>
+          <w:p>
+            <w:pPr>
+              <w:pBdr>
+                <w:top w:val="nil"/>
+                <w:left w:val="nil"/>
+                <w:bottom w:val="nil"/>
+                <w:right w:val="nil"/>
+                <w:between w:val="nil"/>
+              </w:pBdr>
+              <w:rPr>
+                <w:color w:val="000000"/>
+              </w:rPr>
+            </w:pPr>
+          </w:p>
+          <w:p>
+            <w:pPr>
+              <w:pBdr>
+                <w:top w:val="nil"/>
+                <w:left w:val="nil"/>
+                <w:bottom w:val="nil"/>
+                <w:right w:val="nil"/>
+                <w:between w:val="nil"/>
+              </w:pBdr>
+              <w:rPr>
+                <w:color w:val="000000"/>
+                <w:u w:val="single"/>
+              </w:rPr>
+            </w:pPr>
+          </w:p>
+          <w:p>
+            <w:pPr>
+              <w:pBdr>
+                <w:top w:val="nil"/>
+                <w:left w:val="nil"/>
+                <w:bottom w:val="nil"/>
+                <w:right w:val="nil"/>
+                <w:between w:val="nil"/>
+              </w:pBdr>
+              <w:rPr>
+                <w:color w:val="000000"/>
+              </w:rPr>
+            </w:pPr>
+          </w:p>
+          <w:p>
+            <w:pPr>
+              <w:pBdr>
+                <w:top w:val="nil"/>
+                <w:left w:val="nil"/>
+                <w:bottom w:val="nil"/>
+                <w:right w:val="nil"/>
+                <w:between w:val="nil"/>
+              </w:pBdr>
+              <w:rPr>
+                <w:color w:val="000000"/>
+              </w:rPr>
+            </w:pPr>
+          </w:p>
+        </w:tc>
+      </w:tr>
+      <w:tr>
+        <w:tc>
+          <w:tcPr>
+            <w:tcW w:w="2039" w:type="dxa"/>
+          </w:tcPr>
+          <w:p>
+            <w:pPr>
+              <w:pBdr>
+                <w:top w:val="nil"/>
+                <w:left w:val="nil"/>
+                <w:bottom w:val="nil"/>
+                <w:right w:val="nil"/>
+                <w:between w:val="nil"/>
+              </w:pBdr>
+              <w:rPr>
+                <w:color w:val="000000"/>
+              </w:rPr>
+            </w:pPr>
+            <w:r>
+              <w:rPr>
+                <w:b/>
+                <w:color w:val="000000"/>
+              </w:rPr>
+              <w:t>Calendario</w:t>
+            </w:r>
+          </w:p>
+        </w:tc>
+        <w:tc>
+          <w:tcPr>
+            <w:tcW w:w="6693" w:type="dxa"/>
+          </w:tcPr>
+          <w:p>
+            <w:pPr>
+              <w:jc w:val="both"/>
+            </w:pPr>
+          </w:p>
+          <w:p>
+            <w:pPr>
+              <w:jc w:val="both"/>
+            </w:pPr>
+          </w:p>
+          <w:p>
+            <w:pPr>
+              <w:jc w:val="both"/>
+            </w:pPr>
+            <w:r>
+              <w:rPr>
+                <w:i/>
+                <w:iCs/>
+                <w:color w:val="000000"/>
+                <w:sz w:val="22"/>
+                <w:szCs w:val="22"/>
+              </w:rPr>
+              <w:t>Fecha Inicio = 10/04/2023 -  Fecha de Fin = 21/04/2023</w:t>
+            </w:r>
+          </w:p>
+          <w:p>
+            <w:pPr>
+              <w:jc w:val="both"/>
+            </w:pPr>
+          </w:p>
+          <w:p>
+            <w:pPr>
+              <w:jc w:val="both"/>
+            </w:pPr>
+          </w:p>
+        </w:tc>
+      </w:tr>
+      <w:tr>
+        <w:tc>
+          <w:tcPr>
+            <w:tcW w:w="8732" w:type="dxa"/>
+            <w:gridSpan w:val="2"/>
+          </w:tcPr>
+          <w:p>
+            <w:pPr>
+              <w:pBdr>
+                <w:top w:val="nil"/>
+                <w:left w:val="nil"/>
+                <w:bottom w:val="nil"/>
+                <w:right w:val="nil"/>
+                <w:between w:val="nil"/>
+              </w:pBdr>
+              <w:rPr>
+                <w:color w:val="000000"/>
+              </w:rPr>
+            </w:pPr>
+            <w:r>
+              <w:rPr>
+                <w:b/>
+                <w:color w:val="000000"/>
+              </w:rPr>
+              <w:t>Inconvenientes: Ninguno</w:t>
+            </w:r>
+          </w:p>
+          <w:p>
+            <w:pPr>
+              <w:pBdr>
+                <w:top w:val="nil"/>
+                <w:left w:val="nil"/>
+                <w:bottom w:val="nil"/>
+                <w:right w:val="nil"/>
+                <w:between w:val="nil"/>
+              </w:pBdr>
+              <w:rPr>
+                <w:color w:val="000000"/>
+              </w:rPr>
+            </w:pPr>
+          </w:p>
+          <w:p>
+            <w:pPr>
+              <w:pBdr>
+                <w:top w:val="nil"/>
+                <w:left w:val="nil"/>
+                <w:bottom w:val="nil"/>
+                <w:right w:val="nil"/>
+                <w:between w:val="nil"/>
+              </w:pBdr>
+              <w:rPr>
+                <w:color w:val="000000"/>
+              </w:rPr>
+            </w:pPr>
+          </w:p>
+          <w:p>
+            <w:pPr>
+              <w:pBdr>
+                <w:top w:val="nil"/>
+                <w:left w:val="nil"/>
+                <w:bottom w:val="nil"/>
+                <w:right w:val="nil"/>
+                <w:between w:val="nil"/>
+              </w:pBdr>
+              <w:rPr>
+                <w:color w:val="000000"/>
+              </w:rPr>
+            </w:pPr>
+          </w:p>
+          <w:p>
+            <w:pPr>
+              <w:pBdr>
+                <w:top w:val="nil"/>
+                <w:left w:val="nil"/>
+                <w:bottom w:val="nil"/>
+                <w:right w:val="nil"/>
+                <w:between w:val="nil"/>
+              </w:pBdr>
+              <w:rPr>
+                <w:color w:val="000000"/>
+              </w:rPr>
+            </w:pPr>
+          </w:p>
+          <w:p>
+            <w:pPr>
+              <w:pBdr>
+                <w:top w:val="nil"/>
+                <w:left w:val="nil"/>
+                <w:bottom w:val="nil"/>
+                <w:right w:val="nil"/>
+                <w:between w:val="nil"/>
+              </w:pBdr>
+              <w:rPr>
+                <w:color w:val="000000"/>
+              </w:rPr>
+            </w:pPr>
+          </w:p>
+          <w:p>
+            <w:pPr>
+              <w:pBdr>
+                <w:top w:val="nil"/>
+                <w:left w:val="nil"/>
+                <w:bottom w:val="nil"/>
+                <w:right w:val="nil"/>
+                <w:between w:val="nil"/>
+              </w:pBdr>
+              <w:rPr>
+                <w:color w:val="000000"/>
+              </w:rPr>
+            </w:pPr>
+          </w:p>
+          <w:p>
+            <w:pPr>
+              <w:pBdr>
+                <w:top w:val="nil"/>
+                <w:left w:val="nil"/>
+                <w:bottom w:val="nil"/>
+                <w:right w:val="nil"/>
+                <w:between w:val="nil"/>
+              </w:pBdr>
+              <w:rPr>
+                <w:color w:val="000000"/>
+              </w:rPr>
+            </w:pPr>
+          </w:p>
+          <w:p>
+            <w:pPr>
+              <w:pBdr>
+                <w:top w:val="nil"/>
+                <w:left w:val="nil"/>
+                <w:bottom w:val="nil"/>
+                <w:right w:val="nil"/>
+                <w:between w:val="nil"/>
+              </w:pBdr>
+              <w:rPr>
+                <w:color w:val="000000"/>
+              </w:rPr>
+            </w:pPr>
+          </w:p>
+          <w:p>
+            <w:pPr>
+              <w:pBdr>
+                <w:top w:val="nil"/>
+                <w:left w:val="nil"/>
+                <w:bottom w:val="nil"/>
+                <w:right w:val="nil"/>
+                <w:between w:val="nil"/>
+              </w:pBdr>
+              <w:rPr>
+                <w:color w:val="000000"/>
+              </w:rPr>
+            </w:pPr>
+          </w:p>
+          <w:p>
+            <w:pPr>
+              <w:pBdr>
+                <w:top w:val="nil"/>
+                <w:left w:val="nil"/>
+                <w:bottom w:val="nil"/>
+                <w:right w:val="nil"/>
+                <w:between w:val="nil"/>
+              </w:pBdr>
+              <w:rPr>
+                <w:color w:val="000000"/>
+              </w:rPr>
+            </w:pPr>
+          </w:p>
+          <w:p>
+            <w:pPr>
+              <w:pBdr>
+                <w:top w:val="nil"/>
+                <w:left w:val="nil"/>
+                <w:bottom w:val="nil"/>
+                <w:right w:val="nil"/>
+                <w:between w:val="nil"/>
+              </w:pBdr>
+              <w:rPr>
+                <w:color w:val="000000"/>
+              </w:rPr>
+            </w:pPr>
+          </w:p>
+          <w:p>
+            <w:pPr>
+              <w:pBdr>
+                <w:top w:val="nil"/>
+                <w:left w:val="nil"/>
+                <w:bottom w:val="nil"/>
+                <w:right w:val="nil"/>
+                <w:between w:val="nil"/>
+              </w:pBdr>
+              <w:rPr>
+                <w:color w:val="000000"/>
+              </w:rPr>
+            </w:pPr>
+          </w:p>
+          <w:p>
+            <w:pPr>
+              <w:tabs>
+                <w:tab w:val="left" w:pos="1410"/>
+              </w:tabs>
+            </w:pPr>
+          </w:p>
+          <w:p>
+            <w:pPr>
+              <w:tabs>
+                <w:tab w:val="left" w:pos="1410"/>
+              </w:tabs>
+              <w:rPr>
+                <w:u w:val="single"/>
+              </w:rPr>
+            </w:pPr>
+          </w:p>
+        </w:tc>
+      </w:tr>
+      <w:tr>
+        <w:tc>
+          <w:tcPr>
+            <w:tcW w:w="2039" w:type="dxa"/>
+          </w:tcPr>
+          <w:p>
+            <w:pPr>
+              <w:pBdr>
+                <w:top w:val="nil"/>
+                <w:left w:val="nil"/>
+                <w:bottom w:val="nil"/>
+                <w:right w:val="nil"/>
+                <w:between w:val="nil"/>
+              </w:pBdr>
+              <w:rPr>
+                <w:color w:val="000000"/>
+              </w:rPr>
+            </w:pPr>
+            <w:r>
+              <w:rPr>
+                <w:b/>
+                <w:color w:val="000000"/>
+              </w:rPr>
+              <w:lastRenderedPageBreak/>
+              <w:t>N° de sprint</w:t>
+            </w:r>
+          </w:p>
+        </w:tc>
+        <w:tc>
+          <w:tcPr>
+            <w:tcW w:w="6693" w:type="dxa"/>
+          </w:tcPr>
+          <w:p>
+            <w:pPr>
+              <w:pBdr>
+                <w:top w:val="nil"/>
+                <w:left w:val="nil"/>
+                <w:bottom w:val="nil"/>
+                <w:right w:val="nil"/>
+                <w:between w:val="nil"/>
+              </w:pBdr>
+              <w:rPr>
+                <w:color w:val="000000"/>
+              </w:rPr>
+            </w:pPr>
+            <w:r>
+              <w:rPr>
+                <w:color w:val="000000"/>
+              </w:rPr>
+              <w:t>0</w:t>
+            </w:r>
+          </w:p>
+        </w:tc>
+      </w:tr>
+      <w:tr>
+        <w:tc>
+          <w:tcPr>
+            <w:tcW w:w="2039" w:type="dxa"/>
+          </w:tcPr>
+          <w:p>
+            <w:pPr>
+              <w:pBdr>
+                <w:top w:val="nil"/>
+                <w:left w:val="nil"/>
+                <w:bottom w:val="nil"/>
+                <w:right w:val="nil"/>
+                <w:between w:val="nil"/>
+              </w:pBdr>
+              <w:rPr>
+                <w:color w:val="000000"/>
+              </w:rPr>
+            </w:pPr>
+            <w:r>
+              <w:rPr>
+                <w:b/>
+                <w:color w:val="000000"/>
+              </w:rPr>
+              <w:t xml:space="preserve">Sprint </w:t>
+            </w:r>
+            <w:proofErr w:type="spellStart"/>
+            <w:r>
+              <w:rPr>
+                <w:b/>
+                <w:color w:val="000000"/>
+              </w:rPr>
+              <w:t>Backlog</w:t>
+            </w:r>
+            <w:proofErr w:type="spellEnd"/>
+          </w:p>
+        </w:tc>
+        <w:tc>
+          <w:tcPr>
+            <w:tcW w:w="6693" w:type="dxa"/>
+          </w:tcPr>
+          <w:p>
+            <w:pPr>
+              <w:pBdr>
+                <w:top w:val="nil"/>
+                <w:left w:val="nil"/>
+                <w:bottom w:val="nil"/>
+                <w:right w:val="nil"/>
+                <w:between w:val="nil"/>
+              </w:pBdr>
+              <w:rPr>
+                <w:color w:val="000000"/>
+              </w:rPr>
+            </w:pPr>
+          </w:p>
+          <w:p>
+            <w:pPr>
+              <w:pBdr>
+                <w:top w:val="nil"/>
+                <w:left w:val="nil"/>
+                <w:bottom w:val="nil"/>
+                <w:right w:val="nil"/>
+                <w:between w:val="nil"/>
+              </w:pBdr>
+              <w:rPr>
+                <w:color w:val="000000"/>
+              </w:rPr>
+            </w:pPr>
+            <w:hyperlink r:id="rId13" w:tgtFrame="_blank" w:history="1">
+              <w:r>
+                <w:rPr>
+                  <w:rStyle w:val="Hipervnculo"/>
+                  <w:rFonts w:ascii="Segoe UI" w:hAnsi="Segoe UI" w:cs="Segoe UI"/>
+                  <w:b/>
+                  <w:bCs/>
+                  <w:color w:val="24292F"/>
+                  <w:sz w:val="36"/>
+                  <w:szCs w:val="36"/>
+                  <w:shd w:val="clear" w:color="auto" w:fill="FFFFFF"/>
+                </w:rPr>
+                <w:t xml:space="preserve">#TK04 Tareas de inicio para </w:t>
+              </w:r>
+              <w:proofErr w:type="spellStart"/>
+              <w:r>
+                <w:rPr>
+                  <w:rStyle w:val="Hipervnculo"/>
+                  <w:rFonts w:ascii="Segoe UI" w:hAnsi="Segoe UI" w:cs="Segoe UI"/>
+                  <w:b/>
+                  <w:bCs/>
+                  <w:color w:val="24292F"/>
+                  <w:sz w:val="36"/>
+                  <w:szCs w:val="36"/>
+                  <w:shd w:val="clear" w:color="auto" w:fill="FFFFFF"/>
+                </w:rPr>
+                <w:t>Instalacion</w:t>
+              </w:r>
+              <w:proofErr w:type="spellEnd"/>
+              <w:r>
+                <w:rPr>
+                  <w:rStyle w:val="Hipervnculo"/>
+                  <w:rFonts w:ascii="Segoe UI" w:hAnsi="Segoe UI" w:cs="Segoe UI"/>
+                  <w:b/>
+                  <w:bCs/>
+                  <w:color w:val="24292F"/>
+                  <w:sz w:val="36"/>
+                  <w:szCs w:val="36"/>
+                  <w:shd w:val="clear" w:color="auto" w:fill="FFFFFF"/>
+                </w:rPr>
+                <w:t xml:space="preserve"> y Uso de Git.</w:t>
+              </w:r>
+              <w:r>
+                <w:rPr>
+                  <w:rStyle w:val="text-sc-125xb1i-0"/>
+                  <w:rFonts w:ascii="Segoe UI" w:hAnsi="Segoe UI" w:cs="Segoe UI"/>
+                  <w:color w:val="57606A"/>
+                  <w:sz w:val="36"/>
+                  <w:szCs w:val="36"/>
+                  <w:shd w:val="clear" w:color="auto" w:fill="FFFFFF"/>
+                </w:rPr>
+                <w:t>#4</w:t>
+              </w:r>
+            </w:hyperlink>
+          </w:p>
+        </w:tc>
+      </w:tr>
+      <w:tr>
+        <w:tc>
+          <w:tcPr>
+            <w:tcW w:w="2039" w:type="dxa"/>
+          </w:tcPr>
+          <w:p>
+            <w:pPr>
+              <w:pBdr>
+                <w:top w:val="nil"/>
+                <w:left w:val="nil"/>
+                <w:bottom w:val="nil"/>
+                <w:right w:val="nil"/>
+                <w:between w:val="nil"/>
+              </w:pBdr>
+              <w:rPr>
+                <w:color w:val="000000"/>
+              </w:rPr>
+            </w:pPr>
+            <w:r>
+              <w:rPr>
+                <w:b/>
+                <w:color w:val="000000"/>
+              </w:rPr>
+              <w:t xml:space="preserve">Responsabilidades </w:t>
+            </w:r>
+          </w:p>
+        </w:tc>
+        <w:tc>
+          <w:tcPr>
+            <w:tcW w:w="6693" w:type="dxa"/>
+          </w:tcPr>
+          <w:p>
+            <w:pPr>
+              <w:pBdr>
+                <w:top w:val="nil"/>
+                <w:left w:val="nil"/>
+                <w:bottom w:val="nil"/>
+                <w:right w:val="nil"/>
+                <w:between w:val="nil"/>
+              </w:pBdr>
+              <w:rPr>
+                <w:color w:val="000000"/>
+              </w:rPr>
+            </w:pPr>
+          </w:p>
+          <w:p>
+            <w:pPr>
+              <w:pBdr>
+                <w:top w:val="nil"/>
+                <w:left w:val="nil"/>
+                <w:bottom w:val="nil"/>
+                <w:right w:val="nil"/>
+                <w:between w:val="nil"/>
+              </w:pBdr>
+              <w:rPr>
+                <w:color w:val="000000"/>
+              </w:rPr>
+            </w:pPr>
+            <w:r>
+              <w:rPr>
+                <w:color w:val="000000"/>
+              </w:rPr>
+              <w:t xml:space="preserve">1.Creacion dé cuenta de usuario de </w:t>
+            </w:r>
+            <w:proofErr w:type="spellStart"/>
+            <w:r>
+              <w:rPr>
+                <w:color w:val="000000"/>
+              </w:rPr>
+              <w:t>Git</w:t>
+            </w:r>
+            <w:proofErr w:type="spellEnd"/>
+          </w:p>
+          <w:p>
+            <w:pPr>
+              <w:pBdr>
+                <w:top w:val="nil"/>
+                <w:left w:val="nil"/>
+                <w:bottom w:val="nil"/>
+                <w:right w:val="nil"/>
+                <w:between w:val="nil"/>
+              </w:pBdr>
+              <w:rPr>
+                <w:color w:val="000000"/>
+              </w:rPr>
+            </w:pPr>
+            <w:r>
+              <w:rPr>
+                <w:color w:val="000000"/>
+              </w:rPr>
+              <w:t xml:space="preserve">2.Instalacion de </w:t>
+            </w:r>
+            <w:proofErr w:type="spellStart"/>
+            <w:r>
+              <w:rPr>
+                <w:color w:val="000000"/>
+              </w:rPr>
+              <w:t>git</w:t>
+            </w:r>
+            <w:proofErr w:type="spellEnd"/>
+          </w:p>
+          <w:p>
+            <w:pPr>
+              <w:pBdr>
+                <w:top w:val="nil"/>
+                <w:left w:val="nil"/>
+                <w:bottom w:val="nil"/>
+                <w:right w:val="nil"/>
+                <w:between w:val="nil"/>
+              </w:pBdr>
+              <w:rPr>
+                <w:color w:val="000000"/>
+              </w:rPr>
+            </w:pPr>
+            <w:proofErr w:type="gramStart"/>
+            <w:r>
+              <w:rPr>
+                <w:color w:val="000000"/>
+              </w:rPr>
+              <w:t>3.Comandos</w:t>
+            </w:r>
+            <w:proofErr w:type="gramEnd"/>
+            <w:r>
+              <w:rPr>
+                <w:color w:val="000000"/>
+              </w:rPr>
+              <w:t xml:space="preserve"> básicos, manejo de repositorios y ramas de trabajo.</w:t>
+            </w:r>
+          </w:p>
+          <w:p>
+            <w:pPr>
+              <w:pBdr>
+                <w:top w:val="nil"/>
+                <w:left w:val="nil"/>
+                <w:bottom w:val="nil"/>
+                <w:right w:val="nil"/>
+                <w:between w:val="nil"/>
+              </w:pBdr>
+              <w:rPr>
+                <w:color w:val="000000"/>
+              </w:rPr>
+            </w:pPr>
+            <w:r>
+              <w:rPr>
+                <w:color w:val="000000"/>
+              </w:rPr>
+              <w:t>4. Configuración de cuenta de usuario con email</w:t>
+            </w:r>
+          </w:p>
+          <w:p>
+            <w:pPr>
+              <w:pBdr>
+                <w:top w:val="nil"/>
+                <w:left w:val="nil"/>
+                <w:bottom w:val="nil"/>
+                <w:right w:val="nil"/>
+                <w:between w:val="nil"/>
+              </w:pBdr>
+              <w:rPr>
+                <w:color w:val="000000"/>
+              </w:rPr>
+            </w:pPr>
+            <w:r>
+              <w:rPr>
+                <w:color w:val="000000"/>
+              </w:rPr>
+              <w:t xml:space="preserve">5.Configuracion de cuenta SSH </w:t>
+            </w:r>
+            <w:proofErr w:type="spellStart"/>
+            <w:r>
+              <w:rPr>
+                <w:color w:val="000000"/>
+              </w:rPr>
+              <w:t>key</w:t>
+            </w:r>
+            <w:proofErr w:type="spellEnd"/>
+            <w:r>
+              <w:rPr>
+                <w:color w:val="000000"/>
+              </w:rPr>
+              <w:t xml:space="preserve"> de cuenta de usuario</w:t>
+            </w:r>
+          </w:p>
+          <w:p>
+            <w:pPr>
+              <w:pBdr>
+                <w:top w:val="nil"/>
+                <w:left w:val="nil"/>
+                <w:bottom w:val="nil"/>
+                <w:right w:val="nil"/>
+                <w:between w:val="nil"/>
+              </w:pBdr>
+              <w:rPr>
+                <w:color w:val="000000"/>
+                <w:u w:val="single"/>
+              </w:rPr>
+            </w:pPr>
+            <w:r>
+              <w:rPr>
+                <w:color w:val="000000"/>
+              </w:rPr>
+              <w:t xml:space="preserve">6.Creacion de estructuras de carpetas </w:t>
+            </w:r>
+            <w:proofErr w:type="spellStart"/>
+            <w:r>
+              <w:rPr>
+                <w:color w:val="000000"/>
+              </w:rPr>
+              <w:t>paraa</w:t>
+            </w:r>
+            <w:proofErr w:type="spellEnd"/>
+            <w:r>
+              <w:rPr>
+                <w:color w:val="000000"/>
+              </w:rPr>
+              <w:t xml:space="preserve"> tener el código del proyecto en un solo lugar y folder de documentación del proyecto separada.</w:t>
+            </w:r>
+            <w:bookmarkStart w:id="16" w:name="_GoBack"/>
+            <w:bookmarkEnd w:id="16"/>
+          </w:p>
+          <w:p>
+            <w:pPr>
+              <w:pBdr>
+                <w:top w:val="nil"/>
+                <w:left w:val="nil"/>
+                <w:bottom w:val="nil"/>
+                <w:right w:val="nil"/>
+                <w:between w:val="nil"/>
+              </w:pBdr>
+              <w:rPr>
+                <w:color w:val="000000"/>
+              </w:rPr>
+            </w:pPr>
+          </w:p>
+          <w:p>
+            <w:pPr>
+              <w:pBdr>
+                <w:top w:val="nil"/>
+                <w:left w:val="nil"/>
+                <w:bottom w:val="nil"/>
+                <w:right w:val="nil"/>
+                <w:between w:val="nil"/>
+              </w:pBdr>
+              <w:rPr>
+                <w:color w:val="000000"/>
+              </w:rPr>
+            </w:pPr>
+          </w:p>
+          <w:p>
+            <w:pPr>
+              <w:pBdr>
+                <w:top w:val="nil"/>
+                <w:left w:val="nil"/>
+                <w:bottom w:val="nil"/>
+                <w:right w:val="nil"/>
+                <w:between w:val="nil"/>
+              </w:pBdr>
+              <w:rPr>
+                <w:color w:val="000000"/>
+              </w:rPr>
+            </w:pPr>
+          </w:p>
+          <w:p>
+            <w:pPr>
+              <w:pBdr>
+                <w:top w:val="nil"/>
+                <w:left w:val="nil"/>
+                <w:bottom w:val="nil"/>
+                <w:right w:val="nil"/>
+                <w:between w:val="nil"/>
+              </w:pBdr>
+              <w:rPr>
+                <w:color w:val="000000"/>
+              </w:rPr>
+            </w:pPr>
+          </w:p>
+        </w:tc>
+      </w:tr>
+      <w:tr>
+        <w:tc>
+          <w:tcPr>
+            <w:tcW w:w="2039" w:type="dxa"/>
+          </w:tcPr>
+          <w:p>
+            <w:pPr>
+              <w:pBdr>
+                <w:top w:val="nil"/>
+                <w:left w:val="nil"/>
+                <w:bottom w:val="nil"/>
+                <w:right w:val="nil"/>
+                <w:between w:val="nil"/>
+              </w:pBdr>
+              <w:rPr>
+                <w:color w:val="000000"/>
+              </w:rPr>
+            </w:pPr>
+            <w:r>
+              <w:rPr>
+                <w:b/>
+                <w:color w:val="000000"/>
+              </w:rPr>
+              <w:t>Calendario</w:t>
+            </w:r>
+          </w:p>
+        </w:tc>
+        <w:tc>
+          <w:tcPr>
+            <w:tcW w:w="6693" w:type="dxa"/>
+          </w:tcPr>
+          <w:p>
+            <w:pPr>
+              <w:jc w:val="both"/>
+            </w:pPr>
+          </w:p>
+          <w:p>
+            <w:pPr>
+              <w:jc w:val="both"/>
+            </w:pPr>
+          </w:p>
+          <w:p>
+            <w:pPr>
+              <w:jc w:val="both"/>
+            </w:pPr>
+            <w:r>
+              <w:rPr>
+                <w:i/>
+                <w:iCs/>
+                <w:color w:val="000000"/>
+                <w:sz w:val="22"/>
+                <w:szCs w:val="22"/>
+              </w:rPr>
+              <w:t>Fecha Inicio = 10/04/2023 -  Fecha de Fin = 21/04/2023</w:t>
+            </w:r>
+          </w:p>
+          <w:p>
+            <w:pPr>
+              <w:jc w:val="both"/>
+            </w:pPr>
+          </w:p>
+          <w:p>
+            <w:pPr>
+              <w:jc w:val="both"/>
+            </w:pPr>
+          </w:p>
+        </w:tc>
+      </w:tr>
+      <w:tr>
+        <w:tc>
+          <w:tcPr>
+            <w:tcW w:w="8732" w:type="dxa"/>
+            <w:gridSpan w:val="2"/>
+          </w:tcPr>
+          <w:p>
+            <w:pPr>
+              <w:pBdr>
+                <w:top w:val="nil"/>
+                <w:left w:val="nil"/>
+                <w:bottom w:val="nil"/>
+                <w:right w:val="nil"/>
+                <w:between w:val="nil"/>
+              </w:pBdr>
+              <w:rPr>
+                <w:color w:val="000000"/>
+              </w:rPr>
+            </w:pPr>
+            <w:r>
+              <w:rPr>
+                <w:b/>
+                <w:color w:val="000000"/>
+              </w:rPr>
+              <w:t xml:space="preserve">Inconvenientes: Ninguno </w:t>
+            </w:r>
+          </w:p>
+          <w:p>
+            <w:pPr>
+              <w:tabs>
+                <w:tab w:val="left" w:pos="1410"/>
+              </w:tabs>
+            </w:pPr>
+          </w:p>
+          <w:p>
+            <w:pPr>
+              <w:tabs>
+                <w:tab w:val="left" w:pos="1410"/>
+              </w:tabs>
+              <w:rPr>
+                <w:u w:val="single"/>
+              </w:rPr>
+            </w:pPr>
+          </w:p>
+        </w:tc>
+      </w:tr>
+      <w:tr>
+        <w:tc>
+          <w:tcPr>
+            <w:tcW w:w="2039" w:type="dxa"/>
+          </w:tcPr>
+          <w:p>
+            <w:pPr>
+              <w:pBdr>
+                <w:top w:val="nil"/>
+                <w:left w:val="nil"/>
+                <w:bottom w:val="nil"/>
+                <w:right w:val="nil"/>
+                <w:between w:val="nil"/>
+              </w:pBdr>
+              <w:rPr>
+                <w:color w:val="000000"/>
+              </w:rPr>
+            </w:pPr>
+            <w:r>
+              <w:rPr>
+                <w:b/>
+                <w:color w:val="000000"/>
+              </w:rPr>
+              <w:t>N° de sprint</w:t>
+            </w:r>
+          </w:p>
+        </w:tc>
+        <w:tc>
+          <w:tcPr>
+            <w:tcW w:w="6693" w:type="dxa"/>
+          </w:tcPr>
+          <w:p>
+            <w:pPr>
+              <w:pBdr>
+                <w:top w:val="nil"/>
+                <w:left w:val="nil"/>
+                <w:bottom w:val="nil"/>
+                <w:right w:val="nil"/>
+                <w:between w:val="nil"/>
+              </w:pBdr>
+              <w:rPr>
+                <w:color w:val="000000"/>
+              </w:rPr>
+            </w:pPr>
+            <w:r>
+              <w:rPr>
+                <w:color w:val="000000"/>
+              </w:rPr>
+              <w:t>0</w:t>
+            </w:r>
+          </w:p>
+        </w:tc>
+      </w:tr>
+      <w:tr>
+        <w:tc>
+          <w:tcPr>
+            <w:tcW w:w="2039" w:type="dxa"/>
+          </w:tcPr>
+          <w:p>
+            <w:pPr>
+              <w:pBdr>
+                <w:top w:val="nil"/>
+                <w:left w:val="nil"/>
+                <w:bottom w:val="nil"/>
+                <w:right w:val="nil"/>
+                <w:between w:val="nil"/>
+              </w:pBdr>
+              <w:rPr>
+                <w:b/>
+                <w:color w:val="000000"/>
+              </w:rPr>
+            </w:pPr>
+          </w:p>
+        </w:tc>
+        <w:tc>
+          <w:tcPr>
+            <w:tcW w:w="6693" w:type="dxa"/>
+          </w:tcPr>
+          <w:p>
+            <w:pPr>
+              <w:pBdr>
+                <w:top w:val="nil"/>
+                <w:left w:val="nil"/>
+                <w:bottom w:val="nil"/>
+                <w:right w:val="nil"/>
+                <w:between w:val="nil"/>
+              </w:pBdr>
+              <w:rPr>
+                <w:color w:val="000000"/>
+              </w:rPr>
+            </w:pPr>
+          </w:p>
+        </w:tc>
+      </w:tr>
+      <w:tr>
+        <w:tc>
+          <w:tcPr>
+            <w:tcW w:w="2039" w:type="dxa"/>
+          </w:tcPr>
+          <w:p>
+            <w:pPr>
+              <w:pBdr>
+                <w:top w:val="nil"/>
+                <w:left w:val="nil"/>
+                <w:bottom w:val="nil"/>
+                <w:right w:val="nil"/>
+                <w:between w:val="nil"/>
+              </w:pBdr>
+              <w:rPr>
+                <w:color w:val="000000"/>
+              </w:rPr>
+            </w:pPr>
+            <w:r>
+              <w:rPr>
+                <w:b/>
+                <w:color w:val="000000"/>
+              </w:rPr>
+              <w:t xml:space="preserve">Sprint </w:t>
+            </w:r>
+            <w:proofErr w:type="spellStart"/>
+            <w:r>
+              <w:rPr>
+                <w:b/>
+                <w:color w:val="000000"/>
+              </w:rPr>
+              <w:t>Backlog</w:t>
+            </w:r>
+            <w:proofErr w:type="spellEnd"/>
+          </w:p>
+        </w:tc>
+        <w:tc>
+          <w:tcPr>
+            <w:tcW w:w="6693" w:type="dxa"/>
+          </w:tcPr>
+          <w:p>
+            <w:pPr>
+              <w:pBdr>
+                <w:top w:val="nil"/>
+                <w:left w:val="nil"/>
+                <w:bottom w:val="nil"/>
+                <w:right w:val="nil"/>
+                <w:between w:val="nil"/>
+              </w:pBdr>
+              <w:rPr>
+                <w:color w:val="000000"/>
+              </w:rPr>
+            </w:pPr>
+          </w:p>
+          <w:p>
+            <w:pPr>
+              <w:pBdr>
+                <w:top w:val="nil"/>
+                <w:left w:val="nil"/>
+                <w:bottom w:val="nil"/>
+                <w:right w:val="nil"/>
+                <w:between w:val="nil"/>
+              </w:pBdr>
+              <w:rPr>
+                <w:color w:val="000000"/>
+              </w:rPr>
+            </w:pPr>
+            <w:hyperlink r:id="rId14" w:tgtFrame="_blank" w:history="1">
+              <w:r>
+                <w:rPr>
+                  <w:rStyle w:val="Hipervnculo"/>
+                  <w:rFonts w:ascii="Segoe UI" w:hAnsi="Segoe UI" w:cs="Segoe UI"/>
+                  <w:b/>
+                  <w:bCs/>
+                  <w:color w:val="24292F"/>
+                  <w:sz w:val="36"/>
+                  <w:szCs w:val="36"/>
+                  <w:shd w:val="clear" w:color="auto" w:fill="FFFFFF"/>
+                </w:rPr>
+                <w:t xml:space="preserve">#TK05 </w:t>
+              </w:r>
+              <w:proofErr w:type="spellStart"/>
+              <w:r>
+                <w:rPr>
+                  <w:rStyle w:val="Hipervnculo"/>
                   <w:rFonts w:ascii="Segoe UI" w:hAnsi="Segoe UI" w:cs="Segoe UI"/>
                   <w:b/>
                   <w:bCs/>
@@ -16614,7 +16537,7 @@
               <w:proofErr w:type="spellEnd"/>
               <w:r>
                 <w:rPr>
-                  <w:rStyle w:val="text-sc-125xb1i-0"/>
+                  <w:rStyle w:val="Hipervnculo"/>
                   <w:rFonts w:ascii="Segoe UI" w:hAnsi="Segoe UI" w:cs="Segoe UI"/>
                   <w:b/>
                   <w:bCs/>
@@ -16628,7 +16551,7 @@
               <w:proofErr w:type="spellStart"/>
               <w:r>
                 <w:rPr>
-                  <w:rStyle w:val="text-sc-125xb1i-0"/>
+                  <w:rStyle w:val="Hipervnculo"/>
                   <w:rFonts w:ascii="Segoe UI" w:hAnsi="Segoe UI" w:cs="Segoe UI"/>
                   <w:b/>
                   <w:bCs/>
@@ -16642,7 +16565,7 @@
               <w:proofErr w:type="spellEnd"/>
               <w:r>
                 <w:rPr>
-                  <w:rStyle w:val="text-sc-125xb1i-0"/>
+                  <w:rStyle w:val="Hipervnculo"/>
                   <w:rFonts w:ascii="Segoe UI" w:hAnsi="Segoe UI" w:cs="Segoe UI"/>
                   <w:b/>
                   <w:bCs/>
@@ -16651,23 +16574,19 @@
                   <w:szCs w:val="36"/>
                   <w:shd w:val="clear" w:color="auto" w:fill="FFFFFF"/>
                 </w:rPr>
-                <w:t xml:space="preserve"> </w:t>
+                <w:t xml:space="preserve"> Backlog</w:t>
               </w:r>
-              <w:proofErr w:type="spellStart"/>
               <w:r>
                 <w:rPr>
                   <w:rStyle w:val="text-sc-125xb1i-0"/>
                   <w:rFonts w:ascii="Segoe UI" w:hAnsi="Segoe UI" w:cs="Segoe UI"/>
-                  <w:b/>
-                  <w:bCs/>
-                  <w:color w:val="24292F"/>
+                  <w:color w:val="57606A"/>
                   <w:sz w:val="36"/>
                   <w:szCs w:val="36"/>
                   <w:shd w:val="clear" w:color="auto" w:fill="FFFFFF"/>
                 </w:rPr>
-                <w:t>Backlog</w:t>
+                <w:t>#5</w:t>
               </w:r>
-              <w:proofErr w:type="spellEnd"/>
             </w:hyperlink>
           </w:p>
         </w:tc>
@@ -16905,12 +16824,14 @@
               </w:pBdr>
               <w:rPr>
                 <w:color w:val="000000"/>
+                <w:u w:val="single"/>
               </w:rPr>
             </w:pPr>
             <w:r>
               <w:rPr>
                 <w:b/>
                 <w:color w:val="000000"/>
+                <w:u w:val="single"/>
               </w:rPr>
               <w:t>Calendario</w:t>
             </w:r>
@@ -16923,16 +16844,25 @@
           <w:p>
             <w:pPr>
               <w:jc w:val="both"/>
+              <w:rPr>
+                <w:u w:val="single"/>
+              </w:rPr>
             </w:pPr>
           </w:p>
           <w:p>
             <w:pPr>
               <w:jc w:val="both"/>
+              <w:rPr>
+                <w:u w:val="single"/>
+              </w:rPr>
             </w:pPr>
           </w:p>
           <w:p>
             <w:pPr>
               <w:jc w:val="both"/>
+              <w:rPr>
+                <w:u w:val="single"/>
+              </w:rPr>
             </w:pPr>
             <w:r>
               <w:rPr>
@@ -16941,18 +16871,47 @@
                 <w:color w:val="000000"/>
                 <w:sz w:val="22"/>
                 <w:szCs w:val="22"/>
-              </w:rPr>
-              <w:t>Fecha Inicio = 17/09/2022 -  Fecha de Fin = 03/10/2022</w:t>
+                <w:u w:val="single"/>
+              </w:rPr>
+              <w:t>Fecha Inicio = 10/04/2023</w:t>
+            </w:r>
+            <w:r>
+              <w:rPr>
+                <w:i/>
+                <w:iCs/>
+                <w:color w:val="000000"/>
+                <w:sz w:val="22"/>
+                <w:szCs w:val="22"/>
+                <w:u w:val="single"/>
+              </w:rPr>
+              <w:t xml:space="preserve"> -  Fecha de Fin =</w:t>
+            </w:r>
+            <w:r>
+              <w:rPr>
+                <w:i/>
+                <w:iCs/>
+                <w:color w:val="000000"/>
+                <w:sz w:val="22"/>
+                <w:szCs w:val="22"/>
+                <w:u w:val="single"/>
+              </w:rPr>
+              <w:t xml:space="preserve"> 21/04/2023</w:t>
             </w:r>
           </w:p>
           <w:p>
             <w:pPr>
               <w:jc w:val="both"/>
+              <w:rPr>
+                <w:u w:val="single"/>
+              </w:rPr>
             </w:pPr>
           </w:p>
           <w:p>
             <w:pPr>
               <w:jc w:val="both"/>
+              <w:rPr>
+                <w:u w:val="single"/>
+              </w:rPr>
             </w:pPr>
           </w:p>
         </w:tc>
@@ -17227,12 +17186,13 @@
               </w:pBdr>
               <w:rPr>
                 <w:color w:val="000000"/>
+                <w:u w:val="single"/>
               </w:rPr>
             </w:pPr>
             <w:hyperlink r:id="rId15" w:tgtFrame="_blank" w:history="1">
               <w:r>
                 <w:rPr>
-                  <w:rStyle w:val="text-sc-125xb1i-0"/>
+                  <w:rStyle w:val="Hipervnculo"/>
                   <w:rFonts w:ascii="Segoe UI" w:hAnsi="Segoe UI" w:cs="Segoe UI"/>
                   <w:b/>
                   <w:bCs/>
@@ -17241,12 +17201,12 @@
                   <w:szCs w:val="36"/>
                   <w:shd w:val="clear" w:color="auto" w:fill="FFFFFF"/>
                 </w:rPr>
-                <w:t xml:space="preserve">#TK04 </w:t>
+                <w:t xml:space="preserve">#TK06 </w:t>
               </w:r>
               <w:proofErr w:type="spellStart"/>
               <w:r>
                 <w:rPr>
-                  <w:rStyle w:val="text-sc-125xb1i-0"/>
+                  <w:rStyle w:val="Hipervnculo"/>
                   <w:rFonts w:ascii="Segoe UI" w:hAnsi="Segoe UI" w:cs="Segoe UI"/>
                   <w:b/>
                   <w:bCs/>
@@ -17260,7 +17220,7 @@
               <w:proofErr w:type="spellEnd"/>
               <w:r>
                 <w:rPr>
-                  <w:rStyle w:val="text-sc-125xb1i-0"/>
+                  <w:rStyle w:val="Hipervnculo"/>
                   <w:rFonts w:ascii="Segoe UI" w:hAnsi="Segoe UI" w:cs="Segoe UI"/>
                   <w:b/>
                   <w:bCs/>
@@ -17269,35 +17229,18 @@
                   <w:szCs w:val="36"/>
                   <w:shd w:val="clear" w:color="auto" w:fill="FFFFFF"/>
                 </w:rPr>
-                <w:t xml:space="preserve"> del </w:t>
+                <w:t xml:space="preserve"> del esquema semántico de la web tentativo</w:t>
               </w:r>
-              <w:proofErr w:type="spellStart"/>
               <w:r>
                 <w:rPr>
                   <w:rStyle w:val="text-sc-125xb1i-0"/>
                   <w:rFonts w:ascii="Segoe UI" w:hAnsi="Segoe UI" w:cs="Segoe UI"/>
-                  <w:b/>
-                  <w:bCs/>
-                  <w:color w:val="24292F"/>
+                  <w:color w:val="57606A"/>
                   <w:sz w:val="36"/>
                   <w:szCs w:val="36"/>
                   <w:shd w:val="clear" w:color="auto" w:fill="FFFFFF"/>
                 </w:rPr>
-                <w:t>sitemap</w:t>
-              </w:r>
-              <w:proofErr w:type="spellEnd"/>
-              <w:r>
-                <w:rPr>
-                  <w:rStyle w:val="text-sc-125xb1i-0"/>
-                  <w:rFonts w:ascii="Segoe UI" w:hAnsi="Segoe UI" w:cs="Segoe UI"/>
-                  <w:b/>
-                  <w:bCs/>
-                  <w:color w:val="24292F"/>
-                  <w:sz w:val="36"/>
-                  <w:szCs w:val="36"/>
-                  <w:shd w:val="clear" w:color="auto" w:fill="FFFFFF"/>
-                </w:rPr>
-                <w:t xml:space="preserve"> tentativo del proyecto</w:t>
+                <w:t>#6</w:t>
               </w:r>
             </w:hyperlink>
           </w:p>
@@ -17506,6 +17449,9 @@
           <w:p>
             <w:pPr>
               <w:jc w:val="both"/>
+              <w:rPr>
+                <w:u w:val="single"/>
+              </w:rPr>
             </w:pPr>
             <w:r>
               <w:rPr>
@@ -17515,7 +17461,7 @@
                 <w:sz w:val="22"/>
                 <w:szCs w:val="22"/>
               </w:rPr>
-              <w:t>Fecha Inicio = 17/09/2022 -  Fecha de Fin = 03/10/2022</w:t>
+              <w:t>Fecha Inicio = 10/04/2023 -  Fecha de Fin = 21/04/2023</w:t>
             </w:r>
           </w:p>
           <w:p>
@@ -17756,84 +17702,93 @@
               <w:ind w:right="2250"/>
               <w:outlineLvl w:val="0"/>
               <w:rPr>
-                <w:rFonts w:ascii="Segoe UI" w:eastAsia="Times New Roman" w:hAnsi="Segoe UI" w:cs="Segoe UI"/>
-                <w:color w:val="24292F"/>
-                <w:kern w:val="36"/>
-                <w:sz w:val="48"/>
-                <w:szCs w:val="48"/>
+                <w:color w:val="000000"/>
                 <w:lang w:val="es-AR"/>
               </w:rPr>
             </w:pPr>
-            <w:r>
-              <w:rPr>
-                <w:rFonts w:ascii="Segoe UI" w:eastAsia="Times New Roman" w:hAnsi="Segoe UI" w:cs="Segoe UI"/>
-                <w:color w:val="24292F"/>
-                <w:kern w:val="36"/>
-                <w:sz w:val="48"/>
-                <w:szCs w:val="48"/>
-                <w:lang w:val="es-AR"/>
-              </w:rPr>
-              <w:t xml:space="preserve">#TK08 </w:t>
-            </w:r>
-            <w:proofErr w:type="spellStart"/>
-            <w:r>
-              <w:rPr>
-                <w:rFonts w:ascii="Segoe UI" w:eastAsia="Times New Roman" w:hAnsi="Segoe UI" w:cs="Segoe UI"/>
-                <w:color w:val="24292F"/>
-                <w:kern w:val="36"/>
-                <w:sz w:val="48"/>
-                <w:szCs w:val="48"/>
-                <w:lang w:val="es-AR"/>
-              </w:rPr>
-              <w:t>Creacion</w:t>
-            </w:r>
-            <w:proofErr w:type="spellEnd"/>
-            <w:r>
-              <w:rPr>
-                <w:rFonts w:ascii="Segoe UI" w:eastAsia="Times New Roman" w:hAnsi="Segoe UI" w:cs="Segoe UI"/>
-                <w:color w:val="24292F"/>
-                <w:kern w:val="36"/>
-                <w:sz w:val="48"/>
-                <w:szCs w:val="48"/>
-                <w:lang w:val="es-AR"/>
-              </w:rPr>
-              <w:t xml:space="preserve"> de wiki para registro de </w:t>
-            </w:r>
-            <w:proofErr w:type="spellStart"/>
-            <w:r>
-              <w:rPr>
-                <w:rFonts w:ascii="Segoe UI" w:eastAsia="Times New Roman" w:hAnsi="Segoe UI" w:cs="Segoe UI"/>
-                <w:color w:val="24292F"/>
-                <w:kern w:val="36"/>
-                <w:sz w:val="48"/>
-                <w:szCs w:val="48"/>
-                <w:lang w:val="es-AR"/>
-              </w:rPr>
-              <w:t>daily</w:t>
-            </w:r>
-            <w:proofErr w:type="spellEnd"/>
-            <w:r>
-              <w:rPr>
-                <w:rFonts w:ascii="Segoe UI" w:eastAsia="Times New Roman" w:hAnsi="Segoe UI" w:cs="Segoe UI"/>
-                <w:color w:val="24292F"/>
-                <w:kern w:val="36"/>
-                <w:sz w:val="48"/>
-                <w:szCs w:val="48"/>
-                <w:lang w:val="es-AR"/>
-              </w:rPr>
-              <w:t>, retro, etc. relacionado con el proyecto</w:t>
-            </w:r>
-          </w:p>
-          <w:p>
-            <w:pPr>
-              <w:shd w:val="clear" w:color="auto" w:fill="FFFFFF"/>
-              <w:ind w:right="2250"/>
-              <w:outlineLvl w:val="0"/>
-              <w:rPr>
-                <w:color w:val="000000"/>
-                <w:lang w:val="es-AR"/>
-              </w:rPr>
-            </w:pPr>
+            <w:hyperlink r:id="rId16" w:tgtFrame="_blank" w:history="1">
+              <w:r>
+                <w:rPr>
+                  <w:rStyle w:val="Hipervnculo"/>
+                  <w:rFonts w:ascii="Segoe UI" w:hAnsi="Segoe UI" w:cs="Segoe UI"/>
+                  <w:b/>
+                  <w:bCs/>
+                  <w:color w:val="24292F"/>
+                  <w:sz w:val="36"/>
+                  <w:szCs w:val="36"/>
+                  <w:shd w:val="clear" w:color="auto" w:fill="FFFFFF"/>
+                </w:rPr>
+                <w:t xml:space="preserve">#TK07 </w:t>
+              </w:r>
+              <w:proofErr w:type="spellStart"/>
+              <w:r>
+                <w:rPr>
+                  <w:rStyle w:val="Hipervnculo"/>
+                  <w:rFonts w:ascii="Segoe UI" w:hAnsi="Segoe UI" w:cs="Segoe UI"/>
+                  <w:b/>
+                  <w:bCs/>
+                  <w:color w:val="24292F"/>
+                  <w:sz w:val="36"/>
+                  <w:szCs w:val="36"/>
+                  <w:shd w:val="clear" w:color="auto" w:fill="FFFFFF"/>
+                </w:rPr>
+                <w:t>Creacion</w:t>
+              </w:r>
+              <w:proofErr w:type="spellEnd"/>
+              <w:r>
+                <w:rPr>
+                  <w:rStyle w:val="Hipervnculo"/>
+                  <w:rFonts w:ascii="Segoe UI" w:hAnsi="Segoe UI" w:cs="Segoe UI"/>
+                  <w:b/>
+                  <w:bCs/>
+                  <w:color w:val="24292F"/>
+                  <w:sz w:val="36"/>
+                  <w:szCs w:val="36"/>
+                  <w:shd w:val="clear" w:color="auto" w:fill="FFFFFF"/>
+                </w:rPr>
+                <w:t xml:space="preserve"> de wiki para registro de </w:t>
+              </w:r>
+              <w:proofErr w:type="spellStart"/>
+              <w:r>
+                <w:rPr>
+                  <w:rStyle w:val="Hipervnculo"/>
+                  <w:rFonts w:ascii="Segoe UI" w:hAnsi="Segoe UI" w:cs="Segoe UI"/>
+                  <w:b/>
+                  <w:bCs/>
+                  <w:color w:val="24292F"/>
+                  <w:sz w:val="36"/>
+                  <w:szCs w:val="36"/>
+                  <w:shd w:val="clear" w:color="auto" w:fill="FFFFFF"/>
+                </w:rPr>
+                <w:t>daily</w:t>
+              </w:r>
+              <w:proofErr w:type="spellEnd"/>
+              <w:r>
+                <w:rPr>
+                  <w:rStyle w:val="Hipervnculo"/>
+                  <w:rFonts w:ascii="Segoe UI" w:hAnsi="Segoe UI" w:cs="Segoe UI"/>
+                  <w:b/>
+                  <w:bCs/>
+                  <w:color w:val="24292F"/>
+                  <w:sz w:val="36"/>
+                  <w:szCs w:val="36"/>
+                  <w:shd w:val="clear" w:color="auto" w:fill="FFFFFF"/>
+                </w:rPr>
+                <w:t>, retro, etc. relacionado con el proyecto</w:t>
+              </w:r>
+              <w:r>
+                <w:rPr>
+                  <w:rStyle w:val="text-sc-125xb1i-0"/>
+                  <w:rFonts w:ascii="Segoe UI" w:hAnsi="Segoe UI" w:cs="Segoe UI"/>
+                  <w:color w:val="57606A"/>
+                  <w:sz w:val="36"/>
+                  <w:szCs w:val="36"/>
+                  <w:u w:val="single"/>
+                  <w:shd w:val="clear" w:color="auto" w:fill="FFFFFF"/>
+                </w:rPr>
+                <w:t>#7</w:t>
+              </w:r>
+            </w:hyperlink>
           </w:p>
         </w:tc>
       </w:tr>
@@ -17915,7 +17870,7 @@
                 <w:szCs w:val="21"/>
                 <w:shd w:val="clear" w:color="auto" w:fill="FFFFFF"/>
               </w:rPr>
-              <w:t xml:space="preserve"> de wiki del proyecto:</w:t>
+              <w:t xml:space="preserve"> de wiki del proyecto</w:t>
             </w:r>
           </w:p>
           <w:p>
@@ -18015,7 +17970,7 @@
                 <w:sz w:val="22"/>
                 <w:szCs w:val="22"/>
               </w:rPr>
-              <w:t>Fecha Inicio = 17/09/2022 -  Fecha de Fin = 03/10/2022</w:t>
+              <w:t>Fecha Inicio = 10/04/2023 -  Fecha de Fin = 21/04/2023</w:t>
             </w:r>
           </w:p>
           <w:p>
@@ -18073,6 +18028,62 @@
         </w:tc>
       </w:tr>
     </w:tbl>
+    <w:p>
+      <w:pPr>
+        <w:rPr>
+          <w:u w:val="single"/>
+        </w:rPr>
+      </w:pPr>
+    </w:p>
+    <w:p>
+      <w:pPr>
+        <w:rPr>
+          <w:u w:val="single"/>
+        </w:rPr>
+      </w:pPr>
+    </w:p>
+    <w:p>
+      <w:pPr>
+        <w:rPr>
+          <w:u w:val="single"/>
+        </w:rPr>
+      </w:pPr>
+    </w:p>
+    <w:p>
+      <w:pPr>
+        <w:rPr>
+          <w:u w:val="single"/>
+        </w:rPr>
+      </w:pPr>
+    </w:p>
+    <w:p>
+      <w:pPr>
+        <w:rPr>
+          <w:u w:val="single"/>
+        </w:rPr>
+      </w:pPr>
+    </w:p>
+    <w:p>
+      <w:pPr>
+        <w:rPr>
+          <w:u w:val="single"/>
+        </w:rPr>
+      </w:pPr>
+    </w:p>
+    <w:p>
+      <w:pPr>
+        <w:rPr>
+          <w:u w:val="single"/>
+        </w:rPr>
+      </w:pPr>
+    </w:p>
+    <w:p>
+      <w:pPr>
+        <w:rPr>
+          <w:u w:val="single"/>
+        </w:rPr>
+      </w:pPr>
+    </w:p>
     <w:p>
       <w:pPr>
         <w:rPr>
@@ -18218,7 +18229,6 @@
                 <w:b/>
                 <w:color w:val="000000"/>
               </w:rPr>
-              <w:lastRenderedPageBreak/>
               <w:t xml:space="preserve">Sprint </w:t>
             </w:r>
             <w:proofErr w:type="spellStart"/>
@@ -18252,61 +18262,43 @@
           </w:p>
           <w:p>
             <w:pPr>
-              <w:pStyle w:val="Ttulo1"/>
-              <w:shd w:val="clear" w:color="auto" w:fill="FFFFFF"/>
-              <w:spacing w:before="0" w:after="0"/>
-              <w:ind w:right="2250"/>
-              <w:rPr>
-                <w:rFonts w:ascii="Segoe UI" w:hAnsi="Segoe UI" w:cs="Segoe UI"/>
-                <w:b w:val="0"/>
-                <w:color w:val="24292F"/>
-              </w:rPr>
-            </w:pPr>
-            <w:r>
-              <w:rPr>
-                <w:rStyle w:val="js-issue-title"/>
-                <w:rFonts w:ascii="Segoe UI" w:hAnsi="Segoe UI" w:cs="Segoe UI"/>
-                <w:b w:val="0"/>
-                <w:bCs/>
-                <w:color w:val="24292F"/>
-              </w:rPr>
-              <w:t xml:space="preserve">#TK07 Creación de Project estilo </w:t>
-            </w:r>
-            <w:proofErr w:type="spellStart"/>
-            <w:r>
-              <w:rPr>
-                <w:rStyle w:val="js-issue-title"/>
-                <w:rFonts w:ascii="Segoe UI" w:hAnsi="Segoe UI" w:cs="Segoe UI"/>
-                <w:b w:val="0"/>
-                <w:bCs/>
-                <w:color w:val="24292F"/>
-              </w:rPr>
-              <w:t>Kanban</w:t>
-            </w:r>
-            <w:proofErr w:type="spellEnd"/>
-            <w:r>
-              <w:rPr>
-                <w:rFonts w:ascii="Segoe UI" w:hAnsi="Segoe UI" w:cs="Segoe UI"/>
-                <w:b w:val="0"/>
-                <w:bCs/>
-                <w:color w:val="24292F"/>
-              </w:rPr>
-              <w:t> </w:t>
-            </w:r>
-          </w:p>
-          <w:p>
-            <w:pPr>
-              <w:pBdr>
-                <w:top w:val="nil"/>
-                <w:left w:val="nil"/>
-                <w:bottom w:val="nil"/>
-                <w:right w:val="nil"/>
-                <w:between w:val="nil"/>
-              </w:pBdr>
-              <w:rPr>
-                <w:color w:val="000000"/>
-              </w:rPr>
-            </w:pPr>
+              <w:pBdr>
+                <w:top w:val="nil"/>
+                <w:left w:val="nil"/>
+                <w:bottom w:val="nil"/>
+                <w:right w:val="nil"/>
+                <w:between w:val="nil"/>
+              </w:pBdr>
+              <w:rPr>
+                <w:color w:val="000000"/>
+              </w:rPr>
+            </w:pPr>
+            <w:hyperlink r:id="rId17" w:tgtFrame="_blank" w:history="1">
+              <w:r>
+                <w:rPr>
+                  <w:rStyle w:val="Hipervnculo"/>
+                  <w:rFonts w:ascii="Segoe UI" w:hAnsi="Segoe UI" w:cs="Segoe UI"/>
+                  <w:b/>
+                  <w:bCs/>
+                  <w:color w:val="24292F"/>
+                  <w:sz w:val="36"/>
+                  <w:szCs w:val="36"/>
+                  <w:shd w:val="clear" w:color="auto" w:fill="FFFFFF"/>
+                </w:rPr>
+                <w:t>#TK08 Creación de Project estilo Kanban</w:t>
+              </w:r>
+              <w:r>
+                <w:rPr>
+                  <w:rStyle w:val="text-sc-125xb1i-0"/>
+                  <w:rFonts w:ascii="Segoe UI" w:hAnsi="Segoe UI" w:cs="Segoe UI"/>
+                  <w:color w:val="57606A"/>
+                  <w:sz w:val="36"/>
+                  <w:szCs w:val="36"/>
+                  <w:shd w:val="clear" w:color="auto" w:fill="FFFFFF"/>
+                </w:rPr>
+                <w:t>#8</w:t>
+              </w:r>
+            </w:hyperlink>
           </w:p>
         </w:tc>
       </w:tr>
@@ -18532,7 +18524,17 @@
                 <w:sz w:val="22"/>
                 <w:szCs w:val="22"/>
               </w:rPr>
-              <w:t>Fecha Inicio = 17/09/2022 -  Fecha de Fin = 03/10/2022</w:t>
+              <w:t>Fecha Inicio = 10/04/2022 -  Fecha de Fin = 21/04</w:t>
+            </w:r>
+            <w:r>
+              <w:rPr>
+                <w:i/>
+                <w:iCs/>
+                <w:color w:val="000000"/>
+                <w:sz w:val="22"/>
+                <w:szCs w:val="22"/>
+              </w:rPr>
+              <w:t>/2022</w:t>
             </w:r>
           </w:p>
           <w:p>
@@ -18597,608 +18599,8 @@
         </w:rPr>
       </w:pPr>
     </w:p>
-    <w:p/>
-    <w:tbl>
-      <w:tblPr>
-        <w:tblStyle w:val="a7"/>
-        <w:tblW w:w="8732" w:type="dxa"/>
-        <w:tblInd w:w="0" w:type="dxa"/>
-        <w:tblBorders>
-          <w:top w:val="single" w:sz="4" w:space="0" w:color="000000"/>
-          <w:left w:val="single" w:sz="4" w:space="0" w:color="000000"/>
-          <w:bottom w:val="single" w:sz="4" w:space="0" w:color="000000"/>
-          <w:right w:val="single" w:sz="4" w:space="0" w:color="000000"/>
-          <w:insideH w:val="single" w:sz="4" w:space="0" w:color="000000"/>
-          <w:insideV w:val="single" w:sz="4" w:space="0" w:color="000000"/>
-        </w:tblBorders>
-        <w:tblLayout w:type="fixed"/>
-        <w:tblLook w:val="0000" w:firstRow="0" w:lastRow="0" w:firstColumn="0" w:lastColumn="0" w:noHBand="0" w:noVBand="0"/>
-      </w:tblPr>
-      <w:tblGrid>
-        <w:gridCol w:w="2039"/>
-        <w:gridCol w:w="6693"/>
-      </w:tblGrid>
-      <w:tr>
-        <w:tc>
-          <w:tcPr>
-            <w:tcW w:w="2039" w:type="dxa"/>
-          </w:tcPr>
-          <w:p>
-            <w:pPr>
-              <w:pBdr>
-                <w:top w:val="nil"/>
-                <w:left w:val="nil"/>
-                <w:bottom w:val="nil"/>
-                <w:right w:val="nil"/>
-                <w:between w:val="nil"/>
-              </w:pBdr>
-              <w:rPr>
-                <w:color w:val="000000"/>
-              </w:rPr>
-            </w:pPr>
-            <w:r>
-              <w:rPr>
-                <w:b/>
-                <w:color w:val="000000"/>
-              </w:rPr>
-              <w:t>N° de sprint</w:t>
-            </w:r>
-          </w:p>
-        </w:tc>
-        <w:tc>
-          <w:tcPr>
-            <w:tcW w:w="6693" w:type="dxa"/>
-          </w:tcPr>
-          <w:p>
-            <w:pPr>
-              <w:pBdr>
-                <w:top w:val="nil"/>
-                <w:left w:val="nil"/>
-                <w:bottom w:val="nil"/>
-                <w:right w:val="nil"/>
-                <w:between w:val="nil"/>
-              </w:pBdr>
-              <w:rPr>
-                <w:color w:val="000000"/>
-              </w:rPr>
-            </w:pPr>
-            <w:r>
-              <w:rPr>
-                <w:color w:val="000000"/>
-              </w:rPr>
-              <w:t>0</w:t>
-            </w:r>
-          </w:p>
-        </w:tc>
-      </w:tr>
-      <w:tr>
-        <w:tc>
-          <w:tcPr>
-            <w:tcW w:w="2039" w:type="dxa"/>
-          </w:tcPr>
-          <w:p>
-            <w:pPr>
-              <w:pBdr>
-                <w:top w:val="nil"/>
-                <w:left w:val="nil"/>
-                <w:bottom w:val="nil"/>
-                <w:right w:val="nil"/>
-                <w:between w:val="nil"/>
-              </w:pBdr>
-              <w:rPr>
-                <w:b/>
-                <w:color w:val="000000"/>
-              </w:rPr>
-            </w:pPr>
-          </w:p>
-        </w:tc>
-        <w:tc>
-          <w:tcPr>
-            <w:tcW w:w="6693" w:type="dxa"/>
-          </w:tcPr>
-          <w:p>
-            <w:pPr>
-              <w:pBdr>
-                <w:top w:val="nil"/>
-                <w:left w:val="nil"/>
-                <w:bottom w:val="nil"/>
-                <w:right w:val="nil"/>
-                <w:between w:val="nil"/>
-              </w:pBdr>
-              <w:rPr>
-                <w:color w:val="000000"/>
-              </w:rPr>
-            </w:pPr>
-          </w:p>
-        </w:tc>
-      </w:tr>
-      <w:tr>
-        <w:tc>
-          <w:tcPr>
-            <w:tcW w:w="2039" w:type="dxa"/>
-          </w:tcPr>
-          <w:p>
-            <w:pPr>
-              <w:pBdr>
-                <w:top w:val="nil"/>
-                <w:left w:val="nil"/>
-                <w:bottom w:val="nil"/>
-                <w:right w:val="nil"/>
-                <w:between w:val="nil"/>
-              </w:pBdr>
-              <w:rPr>
-                <w:color w:val="000000"/>
-              </w:rPr>
-            </w:pPr>
-            <w:r>
-              <w:rPr>
-                <w:b/>
-                <w:color w:val="000000"/>
-              </w:rPr>
-              <w:t xml:space="preserve">Sprint </w:t>
-            </w:r>
-            <w:proofErr w:type="spellStart"/>
-            <w:r>
-              <w:rPr>
-                <w:b/>
-                <w:color w:val="000000"/>
-              </w:rPr>
-              <w:t>Backlog</w:t>
-            </w:r>
-            <w:proofErr w:type="spellEnd"/>
-          </w:p>
-        </w:tc>
-        <w:tc>
-          <w:tcPr>
-            <w:tcW w:w="6693" w:type="dxa"/>
-          </w:tcPr>
-          <w:p>
-            <w:pPr>
-              <w:pBdr>
-                <w:top w:val="nil"/>
-                <w:left w:val="nil"/>
-                <w:bottom w:val="nil"/>
-                <w:right w:val="nil"/>
-                <w:between w:val="nil"/>
-              </w:pBdr>
-              <w:rPr>
-                <w:color w:val="000000"/>
-              </w:rPr>
-            </w:pPr>
-          </w:p>
-          <w:p>
-            <w:pPr>
-              <w:pStyle w:val="Ttulo1"/>
-              <w:shd w:val="clear" w:color="auto" w:fill="FFFFFF"/>
-              <w:spacing w:before="0" w:after="0"/>
-              <w:ind w:right="2250"/>
-              <w:rPr>
-                <w:rFonts w:ascii="Segoe UI" w:hAnsi="Segoe UI" w:cs="Segoe UI"/>
-                <w:b w:val="0"/>
-                <w:color w:val="24292F"/>
-              </w:rPr>
-            </w:pPr>
-            <w:r>
-              <w:rPr>
-                <w:rStyle w:val="js-issue-title"/>
-                <w:rFonts w:ascii="Segoe UI" w:hAnsi="Segoe UI" w:cs="Segoe UI"/>
-                <w:b w:val="0"/>
-                <w:bCs/>
-                <w:color w:val="24292F"/>
-              </w:rPr>
-              <w:t xml:space="preserve">#TK02 Tareas de </w:t>
-            </w:r>
-            <w:proofErr w:type="spellStart"/>
-            <w:r>
-              <w:rPr>
-                <w:rStyle w:val="js-issue-title"/>
-                <w:rFonts w:ascii="Segoe UI" w:hAnsi="Segoe UI" w:cs="Segoe UI"/>
-                <w:b w:val="0"/>
-                <w:bCs/>
-                <w:color w:val="24292F"/>
-              </w:rPr>
-              <w:t>Scrum</w:t>
-            </w:r>
-            <w:proofErr w:type="spellEnd"/>
-            <w:r>
-              <w:rPr>
-                <w:rStyle w:val="js-issue-title"/>
-                <w:rFonts w:ascii="Segoe UI" w:hAnsi="Segoe UI" w:cs="Segoe UI"/>
-                <w:b w:val="0"/>
-                <w:bCs/>
-                <w:color w:val="24292F"/>
-              </w:rPr>
-              <w:t xml:space="preserve"> Master para </w:t>
-            </w:r>
-            <w:proofErr w:type="spellStart"/>
-            <w:r>
-              <w:rPr>
-                <w:rStyle w:val="js-issue-title"/>
-                <w:rFonts w:ascii="Segoe UI" w:hAnsi="Segoe UI" w:cs="Segoe UI"/>
-                <w:b w:val="0"/>
-                <w:bCs/>
-                <w:color w:val="24292F"/>
-              </w:rPr>
-              <w:t>creacion</w:t>
-            </w:r>
-            <w:proofErr w:type="spellEnd"/>
-            <w:r>
-              <w:rPr>
-                <w:rStyle w:val="js-issue-title"/>
-                <w:rFonts w:ascii="Segoe UI" w:hAnsi="Segoe UI" w:cs="Segoe UI"/>
-                <w:b w:val="0"/>
-                <w:bCs/>
-                <w:color w:val="24292F"/>
-              </w:rPr>
-              <w:t xml:space="preserve"> de repositorio remoto y proyecto grupal</w:t>
-            </w:r>
-            <w:r>
-              <w:rPr>
-                <w:rFonts w:ascii="Segoe UI" w:hAnsi="Segoe UI" w:cs="Segoe UI"/>
-                <w:b w:val="0"/>
-                <w:bCs/>
-                <w:color w:val="24292F"/>
-              </w:rPr>
-              <w:t> </w:t>
-            </w:r>
-          </w:p>
-          <w:p>
-            <w:pPr>
-              <w:pBdr>
-                <w:top w:val="nil"/>
-                <w:left w:val="nil"/>
-                <w:bottom w:val="nil"/>
-                <w:right w:val="nil"/>
-                <w:between w:val="nil"/>
-              </w:pBdr>
-              <w:rPr>
-                <w:color w:val="000000"/>
-              </w:rPr>
-            </w:pPr>
-          </w:p>
-        </w:tc>
-      </w:tr>
-      <w:tr>
-        <w:tc>
-          <w:tcPr>
-            <w:tcW w:w="2039" w:type="dxa"/>
-          </w:tcPr>
-          <w:p>
-            <w:pPr>
-              <w:pBdr>
-                <w:top w:val="nil"/>
-                <w:left w:val="nil"/>
-                <w:bottom w:val="nil"/>
-                <w:right w:val="nil"/>
-                <w:between w:val="nil"/>
-              </w:pBdr>
-              <w:rPr>
-                <w:color w:val="000000"/>
-              </w:rPr>
-            </w:pPr>
-            <w:r>
-              <w:rPr>
-                <w:b/>
-                <w:color w:val="000000"/>
-              </w:rPr>
-              <w:t xml:space="preserve">Responsabilidades </w:t>
-            </w:r>
-          </w:p>
-        </w:tc>
-        <w:tc>
-          <w:tcPr>
-            <w:tcW w:w="6693" w:type="dxa"/>
-          </w:tcPr>
-          <w:p>
-            <w:pPr>
-              <w:pBdr>
-                <w:top w:val="nil"/>
-                <w:left w:val="nil"/>
-                <w:bottom w:val="nil"/>
-                <w:right w:val="nil"/>
-                <w:between w:val="nil"/>
-              </w:pBdr>
-              <w:rPr>
-                <w:color w:val="000000"/>
-              </w:rPr>
-            </w:pPr>
-          </w:p>
-          <w:p>
-            <w:pPr>
-              <w:pBdr>
-                <w:top w:val="nil"/>
-                <w:left w:val="nil"/>
-                <w:bottom w:val="nil"/>
-                <w:right w:val="nil"/>
-                <w:between w:val="nil"/>
-              </w:pBdr>
-              <w:rPr>
-                <w:color w:val="000000"/>
-              </w:rPr>
-            </w:pPr>
-            <w:proofErr w:type="spellStart"/>
-            <w:r>
-              <w:rPr>
-                <w:rFonts w:ascii="Segoe UI" w:hAnsi="Segoe UI" w:cs="Segoe UI"/>
-                <w:color w:val="24292F"/>
-                <w:sz w:val="21"/>
-                <w:szCs w:val="21"/>
-                <w:shd w:val="clear" w:color="auto" w:fill="FFFFFF"/>
-              </w:rPr>
-              <w:t>Asignacion</w:t>
-            </w:r>
-            <w:proofErr w:type="spellEnd"/>
-            <w:r>
-              <w:rPr>
-                <w:rFonts w:ascii="Segoe UI" w:hAnsi="Segoe UI" w:cs="Segoe UI"/>
-                <w:color w:val="24292F"/>
-                <w:sz w:val="21"/>
-                <w:szCs w:val="21"/>
-                <w:shd w:val="clear" w:color="auto" w:fill="FFFFFF"/>
-              </w:rPr>
-              <w:t xml:space="preserve"> de tareas para integrantes del grupo por el </w:t>
-            </w:r>
-            <w:proofErr w:type="spellStart"/>
-            <w:r>
-              <w:rPr>
-                <w:rFonts w:ascii="Segoe UI" w:hAnsi="Segoe UI" w:cs="Segoe UI"/>
-                <w:color w:val="24292F"/>
-                <w:sz w:val="21"/>
-                <w:szCs w:val="21"/>
-                <w:shd w:val="clear" w:color="auto" w:fill="FFFFFF"/>
-              </w:rPr>
-              <w:t>Scrum</w:t>
-            </w:r>
-            <w:proofErr w:type="spellEnd"/>
-            <w:r>
-              <w:rPr>
-                <w:rFonts w:ascii="Segoe UI" w:hAnsi="Segoe UI" w:cs="Segoe UI"/>
-                <w:color w:val="24292F"/>
-                <w:sz w:val="21"/>
-                <w:szCs w:val="21"/>
-                <w:shd w:val="clear" w:color="auto" w:fill="FFFFFF"/>
-              </w:rPr>
-              <w:t xml:space="preserve"> Master</w:t>
-            </w:r>
-            <w:r>
-              <w:rPr>
-                <w:rFonts w:ascii="Segoe UI" w:hAnsi="Segoe UI" w:cs="Segoe UI"/>
-                <w:color w:val="24292F"/>
-                <w:sz w:val="21"/>
-                <w:szCs w:val="21"/>
-              </w:rPr>
-              <w:br/>
-            </w:r>
-            <w:proofErr w:type="spellStart"/>
-            <w:r>
-              <w:rPr>
-                <w:rFonts w:ascii="Segoe UI" w:hAnsi="Segoe UI" w:cs="Segoe UI"/>
-                <w:color w:val="24292F"/>
-                <w:sz w:val="21"/>
-                <w:szCs w:val="21"/>
-                <w:shd w:val="clear" w:color="auto" w:fill="FFFFFF"/>
-              </w:rPr>
-              <w:t>Creacion</w:t>
-            </w:r>
-            <w:proofErr w:type="spellEnd"/>
-            <w:r>
-              <w:rPr>
-                <w:rFonts w:ascii="Segoe UI" w:hAnsi="Segoe UI" w:cs="Segoe UI"/>
-                <w:color w:val="24292F"/>
-                <w:sz w:val="21"/>
-                <w:szCs w:val="21"/>
-                <w:shd w:val="clear" w:color="auto" w:fill="FFFFFF"/>
-              </w:rPr>
-              <w:t xml:space="preserve"> de Repositorio Proyecto-ISPC-G1 para el trabajo de Proyecto del Grupo 9 Sistema de </w:t>
-            </w:r>
-            <w:proofErr w:type="spellStart"/>
-            <w:r>
-              <w:rPr>
-                <w:rFonts w:ascii="Segoe UI" w:hAnsi="Segoe UI" w:cs="Segoe UI"/>
-                <w:color w:val="24292F"/>
-                <w:sz w:val="21"/>
-                <w:szCs w:val="21"/>
-                <w:shd w:val="clear" w:color="auto" w:fill="FFFFFF"/>
-              </w:rPr>
-              <w:t>gestion</w:t>
-            </w:r>
-            <w:proofErr w:type="spellEnd"/>
-            <w:r>
-              <w:rPr>
-                <w:rFonts w:ascii="Segoe UI" w:hAnsi="Segoe UI" w:cs="Segoe UI"/>
-                <w:color w:val="24292F"/>
-                <w:sz w:val="21"/>
-                <w:szCs w:val="21"/>
-                <w:shd w:val="clear" w:color="auto" w:fill="FFFFFF"/>
-              </w:rPr>
-              <w:t xml:space="preserve"> de stock de vinoteca</w:t>
-            </w:r>
-            <w:r>
-              <w:rPr>
-                <w:rFonts w:ascii="Segoe UI" w:hAnsi="Segoe UI" w:cs="Segoe UI"/>
-                <w:color w:val="24292F"/>
-                <w:sz w:val="21"/>
-                <w:szCs w:val="21"/>
-              </w:rPr>
-              <w:br/>
-            </w:r>
-            <w:proofErr w:type="spellStart"/>
-            <w:r>
-              <w:rPr>
-                <w:rFonts w:ascii="Segoe UI" w:hAnsi="Segoe UI" w:cs="Segoe UI"/>
-                <w:color w:val="24292F"/>
-                <w:sz w:val="21"/>
-                <w:szCs w:val="21"/>
-                <w:shd w:val="clear" w:color="auto" w:fill="FFFFFF"/>
-              </w:rPr>
-              <w:t>Envio</w:t>
-            </w:r>
-            <w:proofErr w:type="spellEnd"/>
-            <w:r>
-              <w:rPr>
-                <w:rFonts w:ascii="Segoe UI" w:hAnsi="Segoe UI" w:cs="Segoe UI"/>
-                <w:color w:val="24292F"/>
-                <w:sz w:val="21"/>
-                <w:szCs w:val="21"/>
-                <w:shd w:val="clear" w:color="auto" w:fill="FFFFFF"/>
-              </w:rPr>
-              <w:t xml:space="preserve"> de invites para colaboradores del Repositorio Proyecto-ISPC-G1</w:t>
-            </w:r>
-          </w:p>
-          <w:p>
-            <w:pPr>
-              <w:pBdr>
-                <w:top w:val="nil"/>
-                <w:left w:val="nil"/>
-                <w:bottom w:val="nil"/>
-                <w:right w:val="nil"/>
-                <w:between w:val="nil"/>
-              </w:pBdr>
-              <w:rPr>
-                <w:color w:val="000000"/>
-              </w:rPr>
-            </w:pPr>
-          </w:p>
-          <w:p>
-            <w:pPr>
-              <w:pBdr>
-                <w:top w:val="nil"/>
-                <w:left w:val="nil"/>
-                <w:bottom w:val="nil"/>
-                <w:right w:val="nil"/>
-                <w:between w:val="nil"/>
-              </w:pBdr>
-              <w:rPr>
-                <w:color w:val="000000"/>
-              </w:rPr>
-            </w:pPr>
-          </w:p>
-          <w:p>
-            <w:pPr>
-              <w:pBdr>
-                <w:top w:val="nil"/>
-                <w:left w:val="nil"/>
-                <w:bottom w:val="nil"/>
-                <w:right w:val="nil"/>
-                <w:between w:val="nil"/>
-              </w:pBdr>
-              <w:rPr>
-                <w:color w:val="000000"/>
-              </w:rPr>
-            </w:pPr>
-          </w:p>
-        </w:tc>
-      </w:tr>
-      <w:tr>
-        <w:tc>
-          <w:tcPr>
-            <w:tcW w:w="2039" w:type="dxa"/>
-          </w:tcPr>
-          <w:p>
-            <w:pPr>
-              <w:pBdr>
-                <w:top w:val="nil"/>
-                <w:left w:val="nil"/>
-                <w:bottom w:val="nil"/>
-                <w:right w:val="nil"/>
-                <w:between w:val="nil"/>
-              </w:pBdr>
-              <w:rPr>
-                <w:color w:val="000000"/>
-              </w:rPr>
-            </w:pPr>
-            <w:r>
-              <w:rPr>
-                <w:b/>
-                <w:color w:val="000000"/>
-              </w:rPr>
-              <w:t>Calendario</w:t>
-            </w:r>
-          </w:p>
-        </w:tc>
-        <w:tc>
-          <w:tcPr>
-            <w:tcW w:w="6693" w:type="dxa"/>
-          </w:tcPr>
-          <w:p>
-            <w:pPr>
-              <w:jc w:val="both"/>
-            </w:pPr>
-          </w:p>
-          <w:p>
-            <w:pPr>
-              <w:jc w:val="both"/>
-            </w:pPr>
-          </w:p>
-          <w:p>
-            <w:pPr>
-              <w:jc w:val="both"/>
-            </w:pPr>
-            <w:r>
-              <w:rPr>
-                <w:i/>
-                <w:iCs/>
-                <w:color w:val="000000"/>
-                <w:sz w:val="22"/>
-                <w:szCs w:val="22"/>
-              </w:rPr>
-              <w:t>Fecha Inicio = 17/09/2022 -  Fecha de Fin = 03/10/2022</w:t>
-            </w:r>
-          </w:p>
-          <w:p>
-            <w:pPr>
-              <w:jc w:val="both"/>
-            </w:pPr>
-          </w:p>
-          <w:p>
-            <w:pPr>
-              <w:jc w:val="both"/>
-            </w:pPr>
-          </w:p>
-        </w:tc>
-      </w:tr>
-      <w:tr>
-        <w:tc>
-          <w:tcPr>
-            <w:tcW w:w="8732" w:type="dxa"/>
-            <w:gridSpan w:val="2"/>
-          </w:tcPr>
-          <w:p>
-            <w:pPr>
-              <w:pBdr>
-                <w:top w:val="nil"/>
-                <w:left w:val="nil"/>
-                <w:bottom w:val="nil"/>
-                <w:right w:val="nil"/>
-                <w:between w:val="nil"/>
-              </w:pBdr>
-              <w:rPr>
-                <w:color w:val="000000"/>
-              </w:rPr>
-            </w:pPr>
-            <w:r>
-              <w:rPr>
-                <w:b/>
-                <w:color w:val="000000"/>
-              </w:rPr>
-              <w:t>Inconveniente</w:t>
-            </w:r>
-            <w:r>
-              <w:rPr>
-                <w:b/>
-                <w:color w:val="000000"/>
-              </w:rPr>
-              <w:t xml:space="preserve">: Ninguno </w:t>
-            </w:r>
-          </w:p>
-        </w:tc>
-      </w:tr>
-    </w:tbl>
-    <w:p/>
-    <w:p/>
-    <w:p/>
     <w:sectPr>
-      <w:headerReference w:type="first" r:id="rId16"/>
+      <w:headerReference w:type="first" r:id="rId18"/>
       <w:pgSz w:w="11906" w:h="16838"/>
       <w:pgMar w:top="1418" w:right="1701" w:bottom="1418" w:left="1701" w:header="709" w:footer="709" w:gutter="0"/>
       <w:cols w:space="720"/>
@@ -20522,7 +19924,6 @@
   <w:style w:type="character" w:default="1" w:styleId="Fuentedeprrafopredeter">
     <w:name w:val="Default Paragraph Font"/>
     <w:uiPriority w:val="1"/>
-    <w:semiHidden/>
     <w:unhideWhenUsed/>
   </w:style>
   <w:style w:type="table" w:default="1" w:styleId="Tablanormal">

</xml_diff>